<commit_message>
Can export docx with new form
</commit_message>
<xml_diff>
--- a/public/wordresult.docx
+++ b/public/wordresult.docx
@@ -2937,7 +2937,7 @@
                       <w:sz w:val="32"/>
                       <w:b w:val="on"/>
                     </w:rPr>
-                    <w:t>0.00</w:t>
+                    <w:t>245,678.00</w:t>
                   </w:r>
                 </w:p>
               </w:tc>
@@ -2970,12 +2970,131 @@
               </w:tc>
               <w:tc>
                 <w:tcPr>
-                  <w:tcW w:w="8140" w:type="dxa"/>
-                  <w:gridSpan w:val="4"/>
-                </w:tcPr>
-                <w:p>
-                  <w:r>
-                    <w:t>ไม่มี</w:t>
+                  <w:tcW w:w="500" w:type="dxa"/>
+                </w:tcPr>
+                <w:p>
+                  <w:r>
+                    <w:rPr>
+                      <w:rFonts w:ascii="TH SarabunPSK" w:hAnsi="TH SarabunPSK"/>
+                      <w:sz w:val="32"/>
+                    </w:rPr>
+                    <w:t>3.2.1</w:t>
+                  </w:r>
+                </w:p>
+              </w:tc>
+              <w:tc>
+                <w:tcPr>
+                  <w:tcW w:w="5640" w:type="dxa"/>
+                </w:tcPr>
+                <w:p>
+                  <w:r>
+                    <w:rPr>
+                      <w:rFonts w:ascii="TH SarabunPSK" w:hAnsi="TH SarabunPSK"/>
+                      <w:sz w:val="32"/>
+                    </w:rPr>
+                    <w:t>ค่าจ้างเหมาบริการเจ้าหน้าที่ ประสานงาน และสรุปรายงาน</w:t>
+                  </w:r>
+                </w:p>
+              </w:tc>
+              <w:tc>
+                <w:tcPr>
+                  <w:tcW w:w="1500" w:type="dxa"/>
+                </w:tcPr>
+                <w:p>
+                  <w:pPr>
+                    <w:jc w:val="right"/>
+                  </w:pPr>
+                  <w:r>
+                    <w:rPr>
+                      <w:rFonts w:ascii="TH SarabunPSK" w:hAnsi="TH SarabunPSK"/>
+                      <w:sz w:val="32"/>
+                    </w:rPr>
+                    <w:t>45,678.00</w:t>
+                  </w:r>
+                </w:p>
+              </w:tc>
+              <w:tc>
+                <w:tcPr>
+                  <w:tcW w:w="500" w:type="dxa"/>
+                </w:tcPr>
+                <w:p>
+                  <w:r>
+                    <w:rPr>
+                      <w:rFonts w:ascii="TH SarabunPSK" w:hAnsi="TH SarabunPSK"/>
+                      <w:sz w:val="32"/>
+                    </w:rPr>
+                    <w:t>บาท</w:t>
+                  </w:r>
+                </w:p>
+              </w:tc>
+            </w:tr>
+            <w:tr>
+              <w:tc>
+                <w:tcPr>
+                  <w:tcW w:w="500" w:type="dxa"/>
+                </w:tcPr>
+                <w:p>
+                  <w:r>
+                    <w:t/>
+                  </w:r>
+                </w:p>
+              </w:tc>
+              <w:tc>
+                <w:tcPr>
+                  <w:tcW w:w="500" w:type="dxa"/>
+                </w:tcPr>
+                <w:p>
+                  <w:r>
+                    <w:rPr>
+                      <w:rFonts w:ascii="TH SarabunPSK" w:hAnsi="TH SarabunPSK"/>
+                      <w:sz w:val="32"/>
+                    </w:rPr>
+                    <w:t>3.2.2</w:t>
+                  </w:r>
+                </w:p>
+              </w:tc>
+              <w:tc>
+                <w:tcPr>
+                  <w:tcW w:w="5640" w:type="dxa"/>
+                </w:tcPr>
+                <w:p>
+                  <w:r>
+                    <w:rPr>
+                      <w:rFonts w:ascii="TH SarabunPSK" w:hAnsi="TH SarabunPSK"/>
+                      <w:sz w:val="32"/>
+                    </w:rPr>
+                    <w:t>ค่าตอบแทนคณะวิจัย (ศาสตราจารย์) : บุคคลภายใน</w:t>
+                  </w:r>
+                </w:p>
+              </w:tc>
+              <w:tc>
+                <w:tcPr>
+                  <w:tcW w:w="1500" w:type="dxa"/>
+                </w:tcPr>
+                <w:p>
+                  <w:pPr>
+                    <w:jc w:val="right"/>
+                  </w:pPr>
+                  <w:r>
+                    <w:rPr>
+                      <w:rFonts w:ascii="TH SarabunPSK" w:hAnsi="TH SarabunPSK"/>
+                      <w:sz w:val="32"/>
+                    </w:rPr>
+                    <w:t>200,000.00</w:t>
+                  </w:r>
+                </w:p>
+              </w:tc>
+              <w:tc>
+                <w:tcPr>
+                  <w:tcW w:w="500" w:type="dxa"/>
+                </w:tcPr>
+                <w:p>
+                  <w:r>
+                    <w:rPr>
+                      <w:rFonts w:ascii="TH SarabunPSK" w:hAnsi="TH SarabunPSK"/>
+                      <w:sz w:val="32"/>
+                    </w:rPr>
+                    <w:t>บาท</w:t>
                   </w:r>
                 </w:p>
               </w:tc>
@@ -3930,7 +4049,7 @@
                       <w:rFonts w:ascii="TH SarabunPSK" w:hAnsi="TH SarabunPSK"/>
                       <w:sz w:val="32"/>
                     </w:rPr>
-                    <w:t>797,846.00</w:t>
+                    <w:t>1,043,524.00</w:t>
                   </w:r>
                 </w:p>
               </w:tc>
@@ -3975,7 +4094,7 @@
                       <w:sz w:val="32"/>
                       <w:b w:val="on"/>
                     </w:rPr>
-                    <w:t>(เจ็ดแสนเก้าหมื่นเจ็ดพันแปดร้อยสี่สิบหกบาทถ้วน)</w:t>
+                    <w:t>(หนึ่งล้านสี่หมื่นสามพันห้าร้อยยี่สิบสี่บาทถ้วน)</w:t>
                   </w:r>
                 </w:p>
               </w:tc>
@@ -4006,12 +4125,22 @@
       </w:r>
       <w:r>
         <w:rPr>
-          <w:rFonts w:ascii="TH SarabunPSK" w:hAnsi="TH SarabunPSK" w:cs="TH SarabunPSK"/>
-          <w:sz w:val="32"/>
-          <w:szCs w:val="32"/>
-          <w:cs/>
-        </w:rPr>
-        <w:t>ให้นำส่งคืนผู้ให้ทุน</w:t>
+          <w:rFonts w:ascii="TH SarabunPSK" w:hAnsi="TH SarabunPSK" w:cs="TH SarabunPSK" w:hint="cs"/>
+          <w:spacing w:val="-8"/>
+          <w:sz w:val="32"/>
+          <w:szCs w:val="32"/>
+          <w:cs/>
+        </w:rPr>
+        <w:t xml:space="preserve"> </w:t>
+      </w:r>
+      <w:r>
+        <w:rPr>
+          <w:rFonts w:ascii="TH SarabunPSK" w:hAnsi="TH SarabunPSK" w:cs="TH SarabunPSK"/>
+          <w:spacing w:val="-8"/>
+          <w:sz w:val="32"/>
+          <w:szCs w:val="32"/>
+        </w:rPr>
+        <w:t>ยึดเป็นของตัวเอง</w:t>
       </w:r>
     </w:p>
     <w:p>
@@ -4061,829 +4190,436 @@
     </w:p>
     <w:p>
       <w:pPr>
-        <w:pStyle w:val="NoSpacing"/>
-        <w:tabs>
-          <w:tab w:val="right" w:pos="8505"/>
-        </w:tabs>
-        <w:ind w:firstLine="709"/>
-        <w:rPr>
-          <w:rFonts w:ascii="TH SarabunPSK" w:hAnsi="TH SarabunPSK" w:cs="TH SarabunPSK"/>
-          <w:sz w:val="32"/>
-          <w:szCs w:val="32"/>
-          <w:cs/>
-        </w:rPr>
-      </w:pPr>
-      <w:r>
-        <w:rPr>
-          <w:rFonts w:ascii="TH SarabunPSK" w:hAnsi="TH SarabunPSK" w:cs="TH SarabunPSK"/>
-          <w:sz w:val="32"/>
-          <w:szCs w:val="32"/>
-          <w:cs/>
-        </w:rPr>
-        <w:t>- ค่าจ้างนักวิจัย วุฒิ ป.โท (เทียบเท่า)</w:t>
-      </w:r>
-      <w:r>
-        <w:rPr>
-          <w:rFonts w:ascii="TH SarabunPSK" w:hAnsi="TH SarabunPSK" w:cs="TH SarabunPSK"/>
-          <w:sz w:val="32"/>
-          <w:szCs w:val="32"/>
-          <w:cs/>
-        </w:rPr>
-        <w:t xml:space="preserve">   (เหมาจ่ายตลอดโครงการ)        </w:t>
-      </w:r>
-      <w:r>
-        <w:rPr>
-          <w:rFonts w:ascii="TH SarabunPSK" w:hAnsi="TH SarabunPSK" w:cs="TH SarabunPSK"/>
-          <w:sz w:val="32"/>
-          <w:szCs w:val="32"/>
-          <w:cs/>
-        </w:rPr>
-        <w:t xml:space="preserve">         </w:t>
-      </w:r>
-      <w:r>
-        <w:rPr>
-          <w:rFonts w:ascii="TH SarabunPSK" w:hAnsi="TH SarabunPSK" w:cs="TH SarabunPSK"/>
-          <w:sz w:val="32"/>
-          <w:szCs w:val="32"/>
-          <w:cs/>
-        </w:rPr>
-        <w:tab/>
-      </w:r>
-      <w:r>
-        <w:rPr>
-          <w:rFonts w:ascii="TH SarabunPSK" w:hAnsi="TH SarabunPSK" w:cs="TH SarabunPSK"/>
-          <w:sz w:val="32"/>
-          <w:szCs w:val="32"/>
-        </w:rPr>
-        <w:t>196,800</w:t>
-      </w:r>
-      <w:r>
-        <w:rPr>
-          <w:rFonts w:ascii="TH SarabunPSK" w:hAnsi="TH SarabunPSK" w:cs="TH SarabunPSK"/>
-          <w:sz w:val="32"/>
-          <w:szCs w:val="32"/>
-          <w:cs/>
-        </w:rPr>
-        <w:t xml:space="preserve"> บาท</w:t>
+        <w:rPr>
+          <w:rFonts w:ascii="TH SarabunPSK" w:hAnsi="TH SarabunPSK" w:cs="TH SarabunPSK"/>
+          <w:b/>
+          <w:bCs/>
+          <w:sz w:val="32"/>
+          <w:szCs w:val="32"/>
+        </w:rPr>
+      </w:pPr>
+      <w:r>
+        <w:rPr>
+          <w:rFonts w:ascii="TH SarabunPSK" w:hAnsi="TH SarabunPSK" w:cs="TH SarabunPSK"/>
+          <w:sz w:val="32"/>
+          <w:szCs w:val="32"/>
+        </w:rPr>
+        <w:t>
+          <w:tbl>
+            <w:tblPr>
+              <w:tblStyle w:val="TableGrid"/>
+              <w:tblW w:w="5000" w:type="pct"/>
+            </w:tblPr>
+            <w:tblGrid>
+              <w:gridCol w:w="2880"/>
+              <w:gridCol w:w="2880"/>
+              <w:gridCol w:w="2880"/>
+            </w:tblGrid>
+            <w:tr>
+              <w:tc>
+                <w:tcPr>
+                  <w:tcW w:w="720" w:type="dxa"/>
+                </w:tcPr>
+                <w:p>
+                  <w:r>
+                    <w:t/>
+                  </w:r>
+                </w:p>
+              </w:tc>
+              <w:tc>
+                <w:tcPr>
+                  <w:tcW w:w="6920" w:type="dxa"/>
+                </w:tcPr>
+                <w:p>
+                  <w:r>
+                    <w:rPr>
+                      <w:rFonts w:ascii="TH SarabunPSK" w:hAnsi="TH SarabunPSK"/>
+                      <w:sz w:val="32"/>
+                    </w:rPr>
+                    <w:t>- ค่าจ้างเหมาบริการเจ้าหน้าที่ ประสานงาน และสรุปรายงาน (เหมาจ่ายตลอดโครงการ)</w:t>
+                  </w:r>
+                </w:p>
+              </w:tc>
+              <w:tc>
+                <w:tcPr>
+                  <w:tcW w:w="920" w:type="dxa"/>
+                </w:tcPr>
+                <w:p>
+                  <w:pPr>
+                    <w:jc w:val="right"/>
+                  </w:pPr>
+                  <w:r>
+                    <w:rPr>
+                      <w:rFonts w:ascii="TH SarabunPSK" w:hAnsi="TH SarabunPSK"/>
+                      <w:sz w:val="32"/>
+                    </w:rPr>
+                    <w:t>45,678.00</w:t>
+                  </w:r>
+                </w:p>
+              </w:tc>
+              <w:tc>
+                <w:tcPr>
+                  <w:tcW w:w="500" w:type="dxa"/>
+                </w:tcPr>
+                <w:p>
+                  <w:r>
+                    <w:rPr>
+                      <w:rFonts w:ascii="TH SarabunPSK" w:hAnsi="TH SarabunPSK"/>
+                      <w:sz w:val="32"/>
+                    </w:rPr>
+                    <w:t>บาท</w:t>
+                  </w:r>
+                </w:p>
+              </w:tc>
+            </w:tr>
+            <w:tr>
+              <w:tc>
+                <w:tcPr>
+                  <w:tcW w:w="720" w:type="dxa"/>
+                </w:tcPr>
+                <w:p>
+                  <w:r>
+                    <w:t/>
+                  </w:r>
+                </w:p>
+              </w:tc>
+              <w:tc>
+                <w:tcPr>
+                  <w:tcW w:w="6920" w:type="dxa"/>
+                </w:tcPr>
+                <w:p>
+                  <w:r>
+                    <w:rPr>
+                      <w:rFonts w:ascii="TH SarabunPSK" w:hAnsi="TH SarabunPSK"/>
+                      <w:sz w:val="32"/>
+                    </w:rPr>
+                    <w:t>- ค่าตอบแทนคณะวิจัย (ศาสตราจารย์) : บุคคลภายใน (เหมาจ่ายตลอดโครงการ)</w:t>
+                  </w:r>
+                </w:p>
+              </w:tc>
+              <w:tc>
+                <w:tcPr>
+                  <w:tcW w:w="920" w:type="dxa"/>
+                </w:tcPr>
+                <w:p>
+                  <w:pPr>
+                    <w:jc w:val="right"/>
+                  </w:pPr>
+                  <w:r>
+                    <w:rPr>
+                      <w:rFonts w:ascii="TH SarabunPSK" w:hAnsi="TH SarabunPSK"/>
+                      <w:sz w:val="32"/>
+                    </w:rPr>
+                    <w:t>200,000.00</w:t>
+                  </w:r>
+                </w:p>
+              </w:tc>
+              <w:tc>
+                <w:tcPr>
+                  <w:tcW w:w="500" w:type="dxa"/>
+                </w:tcPr>
+                <w:p>
+                  <w:r>
+                    <w:rPr>
+                      <w:rFonts w:ascii="TH SarabunPSK" w:hAnsi="TH SarabunPSK"/>
+                      <w:sz w:val="32"/>
+                    </w:rPr>
+                    <w:t>บาท</w:t>
+                  </w:r>
+                </w:p>
+              </w:tc>
+            </w:tr>
+            <w:tr>
+              <w:tc>
+                <w:tcPr>
+                  <w:tcW w:w="720" w:type="dxa"/>
+                </w:tcPr>
+                <w:p>
+                  <w:r>
+                    <w:t/>
+                  </w:r>
+                </w:p>
+              </w:tc>
+              <w:tc>
+                <w:tcPr>
+                  <w:tcW w:w="6920" w:type="dxa"/>
+                </w:tcPr>
+                <w:p>
+                  <w:r>
+                    <w:rPr>
+                      <w:rFonts w:ascii="TH SarabunPSK" w:hAnsi="TH SarabunPSK"/>
+                      <w:sz w:val="32"/>
+                    </w:rPr>
+                    <w:t>- testpr1 (เหมาจ่ายตลอดโครงการ)</w:t>
+                  </w:r>
+                </w:p>
+              </w:tc>
+              <w:tc>
+                <w:tcPr>
+                  <w:tcW w:w="920" w:type="dxa"/>
+                </w:tcPr>
+                <w:p>
+                  <w:pPr>
+                    <w:jc w:val="right"/>
+                  </w:pPr>
+                  <w:r>
+                    <w:rPr>
+                      <w:rFonts w:ascii="TH SarabunPSK" w:hAnsi="TH SarabunPSK"/>
+                      <w:sz w:val="32"/>
+                    </w:rPr>
+                    <w:t>44.00</w:t>
+                  </w:r>
+                </w:p>
+              </w:tc>
+              <w:tc>
+                <w:tcPr>
+                  <w:tcW w:w="500" w:type="dxa"/>
+                </w:tcPr>
+                <w:p>
+                  <w:r>
+                    <w:rPr>
+                      <w:rFonts w:ascii="TH SarabunPSK" w:hAnsi="TH SarabunPSK"/>
+                      <w:sz w:val="32"/>
+                    </w:rPr>
+                    <w:t>บาท</w:t>
+                  </w:r>
+                </w:p>
+              </w:tc>
+            </w:tr>
+            <w:tr>
+              <w:tc>
+                <w:tcPr>
+                  <w:tcW w:w="720" w:type="dxa"/>
+                </w:tcPr>
+                <w:p>
+                  <w:r>
+                    <w:t/>
+                  </w:r>
+                </w:p>
+              </w:tc>
+              <w:tc>
+                <w:tcPr>
+                  <w:tcW w:w="6920" w:type="dxa"/>
+                </w:tcPr>
+                <w:p>
+                  <w:r>
+                    <w:rPr>
+                      <w:rFonts w:ascii="TH SarabunPSK" w:hAnsi="TH SarabunPSK"/>
+                      <w:sz w:val="32"/>
+                    </w:rPr>
+                    <w:t>- testpr2 (เหมาจ่ายตลอดโครงการ)</w:t>
+                  </w:r>
+                </w:p>
+              </w:tc>
+              <w:tc>
+                <w:tcPr>
+                  <w:tcW w:w="920" w:type="dxa"/>
+                </w:tcPr>
+                <w:p>
+                  <w:pPr>
+                    <w:jc w:val="right"/>
+                  </w:pPr>
+                  <w:r>
+                    <w:rPr>
+                      <w:rFonts w:ascii="TH SarabunPSK" w:hAnsi="TH SarabunPSK"/>
+                      <w:sz w:val="32"/>
+                    </w:rPr>
+                    <w:t>22.00</w:t>
+                  </w:r>
+                </w:p>
+              </w:tc>
+              <w:tc>
+                <w:tcPr>
+                  <w:tcW w:w="500" w:type="dxa"/>
+                </w:tcPr>
+                <w:p>
+                  <w:r>
+                    <w:rPr>
+                      <w:rFonts w:ascii="TH SarabunPSK" w:hAnsi="TH SarabunPSK"/>
+                      <w:sz w:val="32"/>
+                    </w:rPr>
+                    <w:t>บาท</w:t>
+                  </w:r>
+                </w:p>
+              </w:tc>
+            </w:tr>
+          </w:tbl>
+        </w:t>
       </w:r>
     </w:p>
     <w:p>
       <w:pPr>
-        <w:pStyle w:val="NoSpacing"/>
-        <w:tabs>
-          <w:tab w:val="right" w:pos="8505"/>
-        </w:tabs>
-        <w:ind w:firstLine="709"/>
-        <w:rPr>
-          <w:rFonts w:ascii="TH SarabunPSK" w:hAnsi="TH SarabunPSK" w:cs="TH SarabunPSK"/>
-          <w:sz w:val="32"/>
-          <w:szCs w:val="32"/>
-        </w:rPr>
-      </w:pPr>
-      <w:r>
-        <w:rPr>
-          <w:rFonts w:ascii="TH SarabunPSK" w:hAnsi="TH SarabunPSK" w:cs="TH SarabunPSK"/>
-          <w:sz w:val="32"/>
-          <w:szCs w:val="32"/>
-          <w:cs/>
+        <w:rPr>
+          <w:rFonts w:ascii="TH SarabunPSK" w:hAnsi="TH SarabunPSK" w:cs="TH SarabunPSK"/>
+          <w:b/>
+          <w:bCs/>
+          <w:sz w:val="32"/>
+          <w:szCs w:val="32"/>
+        </w:rPr>
+      </w:pPr>
+      <w:r>
+        <w:rPr>
+          <w:rFonts w:ascii="TH SarabunPSK" w:hAnsi="TH SarabunPSK" w:cs="TH SarabunPSK"/>
+          <w:b/>
+          <w:bCs/>
+          <w:sz w:val="32"/>
+          <w:szCs w:val="32"/>
         </w:rPr>
         <w:lastRenderedPageBreak/>
-        <w:t xml:space="preserve">- ค่าจ้างผู้ประสานงานโครงการ วุฒิ ป.ตรี (เทียบเท่า) </w:t>
-      </w:r>
-      <w:r>
-        <w:rPr>
-          <w:rFonts w:ascii="TH SarabunPSK" w:hAnsi="TH SarabunPSK" w:cs="TH SarabunPSK"/>
-          <w:sz w:val="32"/>
-          <w:szCs w:val="32"/>
-          <w:cs/>
-        </w:rPr>
-        <w:t xml:space="preserve">(เหมาจ่ายตลอดโครงการ) </w:t>
-      </w:r>
-      <w:r>
-        <w:rPr>
-          <w:rFonts w:ascii="TH SarabunPSK" w:hAnsi="TH SarabunPSK" w:cs="TH SarabunPSK"/>
-          <w:sz w:val="32"/>
-          <w:szCs w:val="32"/>
-        </w:rPr>
-        <w:tab/>
-      </w:r>
-      <w:r>
-        <w:rPr>
-          <w:rFonts w:ascii="TH SarabunPSK" w:hAnsi="TH SarabunPSK" w:cs="TH SarabunPSK"/>
-          <w:sz w:val="32"/>
-          <w:szCs w:val="32"/>
-        </w:rPr>
-        <w:t>180,000</w:t>
-      </w:r>
-      <w:r>
-        <w:rPr>
-          <w:rFonts w:ascii="TH SarabunPSK" w:hAnsi="TH SarabunPSK" w:cs="TH SarabunPSK"/>
-          <w:sz w:val="32"/>
-          <w:szCs w:val="32"/>
-          <w:cs/>
-        </w:rPr>
-        <w:t xml:space="preserve"> บาท</w:t>
+        <w:t>5</w:t>
+      </w:r>
+      <w:r>
+        <w:rPr>
+          <w:rFonts w:ascii="TH SarabunPSK" w:hAnsi="TH SarabunPSK" w:cs="TH SarabunPSK"/>
+          <w:b/>
+          <w:bCs/>
+          <w:sz w:val="32"/>
+          <w:szCs w:val="32"/>
+          <w:cs/>
+        </w:rPr>
+        <w:t>. การเก็บรักษาเงิน</w:t>
       </w:r>
     </w:p>
     <w:p>
       <w:pPr>
-        <w:pStyle w:val="NoSpacing"/>
-        <w:tabs>
-          <w:tab w:val="right" w:pos="8505"/>
-        </w:tabs>
-        <w:ind w:firstLine="709"/>
-        <w:rPr>
-          <w:rFonts w:ascii="TH SarabunPSK" w:hAnsi="TH SarabunPSK" w:cs="TH SarabunPSK"/>
-          <w:sz w:val="32"/>
-          <w:szCs w:val="32"/>
-        </w:rPr>
-      </w:pPr>
-      <w:r>
-        <w:rPr>
-          <w:rFonts w:ascii="TH SarabunPSK" w:hAnsi="TH SarabunPSK" w:cs="TH SarabunPSK"/>
-          <w:sz w:val="32"/>
-          <w:szCs w:val="32"/>
-          <w:cs/>
-        </w:rPr>
-        <w:t>- ค่าตอบแทนคณะวิจัย (ศา</w:t>
-      </w:r>
-      <w:r>
-        <w:rPr>
-          <w:rFonts w:ascii="TH SarabunPSK" w:hAnsi="TH SarabunPSK" w:cs="TH SarabunPSK"/>
-          <w:sz w:val="32"/>
-          <w:szCs w:val="32"/>
-          <w:cs/>
-        </w:rPr>
-        <w:t>ส</w:t>
-      </w:r>
-      <w:r>
-        <w:rPr>
-          <w:rFonts w:ascii="TH SarabunPSK" w:hAnsi="TH SarabunPSK" w:cs="TH SarabunPSK"/>
-          <w:sz w:val="32"/>
-          <w:szCs w:val="32"/>
-          <w:cs/>
-        </w:rPr>
-        <w:t xml:space="preserve">ตราจารย์) : </w:t>
-      </w:r>
-      <w:r>
-        <w:rPr>
-          <w:rFonts w:ascii="TH SarabunPSK" w:hAnsi="TH SarabunPSK" w:cs="TH SarabunPSK"/>
-          <w:i/>
-          <w:iCs/>
-          <w:sz w:val="32"/>
-          <w:szCs w:val="32"/>
-          <w:u w:val="single"/>
-          <w:cs/>
-        </w:rPr>
-        <w:t xml:space="preserve">บุคคลภายใน </w:t>
-      </w:r>
-      <w:r>
-        <w:rPr>
-          <w:rFonts w:ascii="TH SarabunPSK" w:hAnsi="TH SarabunPSK" w:cs="TH SarabunPSK"/>
-          <w:sz w:val="32"/>
-          <w:szCs w:val="32"/>
-          <w:cs/>
-        </w:rPr>
-        <w:t xml:space="preserve">(เหมาจ่ายตลอดโครงการ) </w:t>
-      </w:r>
-      <w:r>
-        <w:rPr>
-          <w:rFonts w:ascii="TH SarabunPSK" w:hAnsi="TH SarabunPSK" w:cs="TH SarabunPSK"/>
-          <w:sz w:val="32"/>
-          <w:szCs w:val="32"/>
-          <w:cs/>
-        </w:rPr>
-        <w:t xml:space="preserve">  </w:t>
-      </w:r>
-      <w:r>
-        <w:rPr>
-          <w:rFonts w:ascii="TH SarabunPSK" w:hAnsi="TH SarabunPSK" w:cs="TH SarabunPSK"/>
-          <w:sz w:val="32"/>
-          <w:szCs w:val="32"/>
-        </w:rPr>
-        <w:tab/>
-      </w:r>
-      <w:r>
-        <w:rPr>
-          <w:rFonts w:ascii="TH SarabunPSK" w:hAnsi="TH SarabunPSK" w:cs="TH SarabunPSK"/>
-          <w:sz w:val="32"/>
-          <w:szCs w:val="32"/>
-        </w:rPr>
-        <w:t>200,000</w:t>
-      </w:r>
-      <w:r>
-        <w:rPr>
-          <w:rFonts w:ascii="TH SarabunPSK" w:hAnsi="TH SarabunPSK" w:cs="TH SarabunPSK"/>
-          <w:sz w:val="32"/>
-          <w:szCs w:val="32"/>
-          <w:cs/>
-        </w:rPr>
-        <w:t xml:space="preserve"> บาท</w:t>
+        <w:ind w:firstLine="720"/>
+        <w:rPr>
+          <w:rFonts w:ascii="TH SarabunPSK" w:hAnsi="TH SarabunPSK" w:cs="TH SarabunPSK"/>
+          <w:sz w:val="32"/>
+          <w:szCs w:val="32"/>
+        </w:rPr>
+      </w:pPr>
+      <w:r>
+        <w:rPr>
+          <w:rFonts w:ascii="TH SarabunPSK" w:hAnsi="TH SarabunPSK" w:cs="TH SarabunPSK"/>
+          <w:sz w:val="32"/>
+          <w:szCs w:val="32"/>
+          <w:cs/>
+        </w:rPr>
+        <w:t>ให้นำเงินฝากเข้าบัญชี</w:t>
+      </w:r>
+      <w:r>
+        <w:rPr>
+          <w:rFonts w:ascii="TH SarabunPSK" w:hAnsi="TH SarabunPSK" w:cs="TH SarabunPSK"/>
+          <w:sz w:val="32"/>
+          <w:szCs w:val="32"/>
+          <w:cs/>
+        </w:rPr>
+        <w:t>ออมทรัพย์</w:t>
+      </w:r>
+      <w:r>
+        <w:rPr>
+          <w:rFonts w:ascii="TH SarabunPSK" w:hAnsi="TH SarabunPSK" w:cs="TH SarabunPSK"/>
+          <w:sz w:val="32"/>
+          <w:szCs w:val="32"/>
+          <w:cs/>
+        </w:rPr>
+        <w:t xml:space="preserve"> </w:t>
+      </w:r>
+      <w:r>
+        <w:rPr>
+          <w:rFonts w:ascii="TH SarabunPSK" w:hAnsi="TH SarabunPSK" w:cs="TH SarabunPSK"/>
+          <w:sz w:val="32"/>
+          <w:szCs w:val="32"/>
+          <w:cs/>
+        </w:rPr>
+        <w:t>ชื่อบัญชี “</w:t>
+      </w:r>
+      <w:r>
+        <w:rPr>
+          <w:rFonts w:ascii="TH SarabunPSK" w:hAnsi="TH SarabunPSK" w:cs="TH SarabunPSK"/>
+          <w:sz w:val="32"/>
+          <w:szCs w:val="32"/>
+        </w:rPr>
+        <w:t>3333</w:t>
+      </w:r>
+      <w:r>
+        <w:rPr>
+          <w:rFonts w:ascii="TH SarabunPSK" w:hAnsi="TH SarabunPSK" w:cs="TH SarabunPSK"/>
+          <w:sz w:val="32"/>
+          <w:szCs w:val="32"/>
+          <w:cs/>
+        </w:rPr>
+        <w:t xml:space="preserve">” </w:t>
+      </w:r>
+      <w:r>
+        <w:rPr>
+          <w:rFonts w:ascii="TH SarabunPSK" w:hAnsi="TH SarabunPSK" w:cs="TH SarabunPSK"/>
+          <w:sz w:val="32"/>
+          <w:szCs w:val="32"/>
+        </w:rPr>
+        <w:t>111111</w:t>
+      </w:r>
+      <w:r>
+        <w:rPr>
+          <w:rFonts w:ascii="TH SarabunPSK" w:hAnsi="TH SarabunPSK" w:cs="TH SarabunPSK"/>
+          <w:sz w:val="32"/>
+          <w:szCs w:val="32"/>
+          <w:cs/>
+        </w:rPr>
+        <w:t xml:space="preserve"> สาขา</w:t>
+      </w:r>
+      <w:r>
+        <w:rPr>
+          <w:rFonts w:ascii="TH SarabunPSK" w:hAnsi="TH SarabunPSK" w:cs="TH SarabunPSK" w:hint="cs"/>
+          <w:sz w:val="32"/>
+          <w:szCs w:val="32"/>
+          <w:cs/>
+        </w:rPr>
+        <w:t xml:space="preserve"> </w:t>
+      </w:r>
+      <w:r>
+        <w:rPr>
+          <w:rFonts w:ascii="TH SarabunPSK" w:hAnsi="TH SarabunPSK" w:cs="TH SarabunPSK"/>
+          <w:sz w:val="32"/>
+          <w:szCs w:val="32"/>
+        </w:rPr>
+        <w:t>222</w:t>
+      </w:r>
+      <w:r>
+        <w:rPr>
+          <w:rFonts w:ascii="TH SarabunPSK" w:hAnsi="TH SarabunPSK" w:cs="TH SarabunPSK"/>
+          <w:sz w:val="32"/>
+          <w:szCs w:val="32"/>
+          <w:cs/>
+        </w:rPr>
+        <w:t xml:space="preserve"> </w:t>
+      </w:r>
+      <w:r>
+        <w:rPr>
+          <w:rFonts w:ascii="TH SarabunPSK" w:hAnsi="TH SarabunPSK" w:cs="TH SarabunPSK"/>
+          <w:sz w:val="32"/>
+          <w:szCs w:val="32"/>
+          <w:cs/>
+        </w:rPr>
+        <w:t>เลขที่บัญชี</w:t>
+      </w:r>
+      <w:r>
+        <w:rPr>
+          <w:rFonts w:ascii="TH SarabunPSK" w:hAnsi="TH SarabunPSK" w:cs="TH SarabunPSK"/>
+          <w:sz w:val="32"/>
+          <w:szCs w:val="32"/>
+        </w:rPr>
+        <w:t xml:space="preserve"> </w:t>
+      </w:r>
+      <w:r>
+        <w:rPr>
+          <w:rFonts w:ascii="TH SarabunPSK" w:hAnsi="TH SarabunPSK" w:cs="TH SarabunPSK"/>
+          <w:sz w:val="32"/>
+          <w:szCs w:val="32"/>
+        </w:rPr>
+        <w:t>0454923038</w:t>
       </w:r>
     </w:p>
     <w:p>
       <w:pPr>
-        <w:pStyle w:val="NoSpacing"/>
-        <w:tabs>
-          <w:tab w:val="right" w:pos="8505"/>
-        </w:tabs>
-        <w:ind w:firstLine="709"/>
-        <w:rPr>
-          <w:rFonts w:ascii="TH SarabunPSK" w:hAnsi="TH SarabunPSK" w:cs="TH SarabunPSK"/>
-          <w:sz w:val="32"/>
-          <w:szCs w:val="32"/>
-        </w:rPr>
-      </w:pPr>
-      <w:r>
-        <w:rPr>
-          <w:rFonts w:ascii="TH SarabunPSK" w:hAnsi="TH SarabunPSK" w:cs="TH SarabunPSK"/>
-          <w:sz w:val="32"/>
-          <w:szCs w:val="32"/>
-          <w:cs/>
-        </w:rPr>
-        <w:t xml:space="preserve">- </w:t>
-      </w:r>
-      <w:r>
-        <w:rPr>
-          <w:rFonts w:ascii="TH SarabunPSK" w:hAnsi="TH SarabunPSK" w:cs="TH SarabunPSK"/>
-          <w:sz w:val="32"/>
-          <w:szCs w:val="32"/>
-          <w:cs/>
-        </w:rPr>
-        <w:t>ค่าตอบแทนแพทย์ประจำ</w:t>
-      </w:r>
-      <w:r>
-        <w:rPr>
-          <w:rFonts w:ascii="TH SarabunPSK" w:hAnsi="TH SarabunPSK" w:cs="TH SarabunPSK"/>
-          <w:sz w:val="32"/>
-          <w:szCs w:val="32"/>
-        </w:rPr>
-        <w:t xml:space="preserve"> site </w:t>
-      </w:r>
-      <w:r>
-        <w:rPr>
-          <w:rFonts w:ascii="TH SarabunPSK" w:hAnsi="TH SarabunPSK" w:cs="TH SarabunPSK"/>
-          <w:sz w:val="32"/>
-          <w:szCs w:val="32"/>
-          <w:cs/>
-        </w:rPr>
-        <w:t xml:space="preserve">ในการตอบแบบสอบถาม </w:t>
-      </w:r>
-      <w:r>
-        <w:rPr>
-          <w:rFonts w:ascii="TH SarabunPSK" w:hAnsi="TH SarabunPSK" w:cs="TH SarabunPSK"/>
-          <w:sz w:val="32"/>
-          <w:szCs w:val="32"/>
-          <w:cs/>
-        </w:rPr>
-        <w:t>(เหมาจ่ายตลอดโครงการ)</w:t>
-      </w:r>
-      <w:r>
-        <w:rPr>
-          <w:rFonts w:ascii="TH SarabunPSK" w:hAnsi="TH SarabunPSK" w:cs="TH SarabunPSK"/>
-          <w:sz w:val="32"/>
-          <w:szCs w:val="32"/>
-          <w:cs/>
-        </w:rPr>
-        <w:tab/>
-      </w:r>
-      <w:r>
-        <w:rPr>
-          <w:rFonts w:ascii="TH SarabunPSK" w:hAnsi="TH SarabunPSK" w:cs="TH SarabunPSK"/>
-          <w:sz w:val="32"/>
-          <w:szCs w:val="32"/>
-          <w:cs/>
-        </w:rPr>
-        <w:t xml:space="preserve"> </w:t>
-      </w:r>
-      <w:r>
-        <w:rPr>
-          <w:rFonts w:ascii="TH SarabunPSK" w:hAnsi="TH SarabunPSK" w:cs="TH SarabunPSK"/>
-          <w:sz w:val="32"/>
-          <w:szCs w:val="32"/>
-        </w:rPr>
-        <w:t>22,000</w:t>
-      </w:r>
-      <w:r>
-        <w:rPr>
-          <w:rFonts w:ascii="TH SarabunPSK" w:hAnsi="TH SarabunPSK" w:cs="TH SarabunPSK"/>
-          <w:sz w:val="32"/>
-          <w:szCs w:val="32"/>
-          <w:cs/>
-        </w:rPr>
-        <w:t xml:space="preserve"> </w:t>
-      </w:r>
-      <w:r>
-        <w:rPr>
-          <w:rFonts w:ascii="TH SarabunPSK" w:hAnsi="TH SarabunPSK" w:cs="TH SarabunPSK"/>
-          <w:sz w:val="32"/>
-          <w:szCs w:val="32"/>
-          <w:cs/>
-        </w:rPr>
-        <w:t>บาท</w:t>
-      </w:r>
-      <w:r>
-        <w:rPr>
-          <w:rFonts w:ascii="TH SarabunPSK" w:hAnsi="TH SarabunPSK" w:cs="TH SarabunPSK"/>
-          <w:sz w:val="32"/>
-          <w:szCs w:val="32"/>
-          <w:cs/>
-        </w:rPr>
-        <w:t xml:space="preserve">                                    </w:t>
-      </w:r>
-    </w:p>
-    <w:p>
-      <w:pPr>
-        <w:pStyle w:val="NoSpacing"/>
-        <w:tabs>
-          <w:tab w:val="right" w:pos="8505"/>
-        </w:tabs>
-        <w:ind w:firstLine="709"/>
-        <w:rPr>
-          <w:rFonts w:ascii="TH SarabunPSK" w:hAnsi="TH SarabunPSK" w:cs="TH SarabunPSK"/>
-          <w:sz w:val="32"/>
-          <w:szCs w:val="32"/>
-        </w:rPr>
-      </w:pPr>
-      <w:r>
-        <w:rPr>
-          <w:rFonts w:ascii="TH SarabunPSK" w:hAnsi="TH SarabunPSK" w:cs="TH SarabunPSK"/>
-          <w:sz w:val="32"/>
-          <w:szCs w:val="32"/>
-          <w:cs/>
-        </w:rPr>
-        <w:t xml:space="preserve">- ค่าตอบแทน </w:t>
-      </w:r>
-      <w:r>
-        <w:rPr>
-          <w:rFonts w:ascii="TH SarabunPSK" w:hAnsi="TH SarabunPSK" w:cs="TH SarabunPSK"/>
-          <w:sz w:val="32"/>
-          <w:szCs w:val="32"/>
-        </w:rPr>
-        <w:t xml:space="preserve">PD nurse </w:t>
-      </w:r>
-      <w:r>
-        <w:rPr>
-          <w:rFonts w:ascii="TH SarabunPSK" w:hAnsi="TH SarabunPSK" w:cs="TH SarabunPSK"/>
-          <w:sz w:val="32"/>
-          <w:szCs w:val="32"/>
-          <w:cs/>
-        </w:rPr>
-        <w:t xml:space="preserve">ประจำ </w:t>
-      </w:r>
-      <w:r>
-        <w:rPr>
-          <w:rFonts w:ascii="TH SarabunPSK" w:hAnsi="TH SarabunPSK" w:cs="TH SarabunPSK"/>
-          <w:sz w:val="32"/>
-          <w:szCs w:val="32"/>
-        </w:rPr>
-        <w:t xml:space="preserve">site </w:t>
-      </w:r>
-      <w:r>
-        <w:rPr>
-          <w:rFonts w:ascii="TH SarabunPSK" w:hAnsi="TH SarabunPSK" w:cs="TH SarabunPSK"/>
-          <w:sz w:val="32"/>
-          <w:szCs w:val="32"/>
-          <w:cs/>
-        </w:rPr>
-        <w:t>ในการตอบแบบสอบถาม</w:t>
-      </w:r>
-      <w:r>
-        <w:rPr>
-          <w:rFonts w:ascii="TH SarabunPSK" w:hAnsi="TH SarabunPSK" w:cs="TH SarabunPSK"/>
-          <w:sz w:val="32"/>
-          <w:szCs w:val="32"/>
-          <w:cs/>
-        </w:rPr>
-        <w:t xml:space="preserve"> </w:t>
-      </w:r>
-    </w:p>
-    <w:p>
-      <w:pPr>
-        <w:pStyle w:val="NoSpacing"/>
-        <w:tabs>
-          <w:tab w:val="right" w:pos="8505"/>
-        </w:tabs>
-        <w:ind w:firstLine="709"/>
-        <w:rPr>
-          <w:rFonts w:ascii="TH SarabunPSK" w:hAnsi="TH SarabunPSK" w:cs="TH SarabunPSK"/>
-          <w:sz w:val="32"/>
-          <w:szCs w:val="32"/>
-        </w:rPr>
-      </w:pPr>
-      <w:r>
-        <w:rPr>
-          <w:rFonts w:ascii="TH SarabunPSK" w:hAnsi="TH SarabunPSK" w:cs="TH SarabunPSK"/>
-          <w:sz w:val="32"/>
-          <w:szCs w:val="32"/>
-          <w:cs/>
-        </w:rPr>
-        <w:t xml:space="preserve">                                                            </w:t>
-      </w:r>
-      <w:r>
-        <w:rPr>
-          <w:rFonts w:ascii="TH SarabunPSK" w:hAnsi="TH SarabunPSK" w:cs="TH SarabunPSK"/>
-          <w:sz w:val="32"/>
-          <w:szCs w:val="32"/>
-          <w:cs/>
-        </w:rPr>
-        <w:t>(เหมาจ่ายตลอดโครงการ)</w:t>
-      </w:r>
-      <w:r>
-        <w:rPr>
-          <w:rFonts w:ascii="TH SarabunPSK" w:hAnsi="TH SarabunPSK" w:cs="TH SarabunPSK"/>
-          <w:sz w:val="32"/>
-          <w:szCs w:val="32"/>
-          <w:cs/>
-        </w:rPr>
-        <w:t xml:space="preserve"> </w:t>
-      </w:r>
-      <w:r>
-        <w:rPr>
-          <w:rFonts w:ascii="TH SarabunPSK" w:hAnsi="TH SarabunPSK" w:cs="TH SarabunPSK"/>
-          <w:sz w:val="32"/>
-          <w:szCs w:val="32"/>
-          <w:cs/>
-        </w:rPr>
-        <w:t xml:space="preserve"> </w:t>
-      </w:r>
-      <w:r>
-        <w:rPr>
-          <w:rFonts w:ascii="TH SarabunPSK" w:hAnsi="TH SarabunPSK" w:cs="TH SarabunPSK"/>
-          <w:sz w:val="32"/>
-          <w:szCs w:val="32"/>
-        </w:rPr>
-        <w:tab/>
-      </w:r>
-      <w:r>
-        <w:rPr>
-          <w:rFonts w:ascii="TH SarabunPSK" w:hAnsi="TH SarabunPSK" w:cs="TH SarabunPSK"/>
-          <w:sz w:val="32"/>
-          <w:szCs w:val="32"/>
-        </w:rPr>
-        <w:t>11,000</w:t>
-      </w:r>
-      <w:r>
-        <w:rPr>
-          <w:rFonts w:ascii="TH SarabunPSK" w:hAnsi="TH SarabunPSK" w:cs="TH SarabunPSK"/>
-          <w:sz w:val="32"/>
-          <w:szCs w:val="32"/>
-          <w:cs/>
-        </w:rPr>
-        <w:t xml:space="preserve"> บาท</w:t>
-      </w:r>
-    </w:p>
-    <w:p>
-      <w:pPr>
-        <w:pStyle w:val="NoSpacing"/>
-        <w:tabs>
-          <w:tab w:val="right" w:pos="8505"/>
-        </w:tabs>
-        <w:ind w:firstLine="709"/>
-        <w:rPr>
-          <w:rFonts w:ascii="TH SarabunPSK" w:hAnsi="TH SarabunPSK" w:cs="TH SarabunPSK"/>
-          <w:sz w:val="32"/>
-          <w:szCs w:val="32"/>
-        </w:rPr>
-      </w:pPr>
-      <w:r>
-        <w:rPr>
-          <w:rFonts w:ascii="TH SarabunPSK" w:hAnsi="TH SarabunPSK" w:cs="TH SarabunPSK"/>
-          <w:sz w:val="32"/>
-          <w:szCs w:val="32"/>
-          <w:cs/>
-        </w:rPr>
-        <w:t xml:space="preserve">- ค่าตอบแทนเจ้าหน้าที่ห้องปฏิบัติการประจำ </w:t>
-      </w:r>
-      <w:r>
-        <w:rPr>
-          <w:rFonts w:ascii="TH SarabunPSK" w:hAnsi="TH SarabunPSK" w:cs="TH SarabunPSK"/>
-          <w:sz w:val="32"/>
-          <w:szCs w:val="32"/>
-        </w:rPr>
-        <w:t xml:space="preserve">site </w:t>
-      </w:r>
-      <w:r>
-        <w:rPr>
-          <w:rFonts w:ascii="TH SarabunPSK" w:hAnsi="TH SarabunPSK" w:cs="TH SarabunPSK"/>
-          <w:sz w:val="32"/>
-          <w:szCs w:val="32"/>
-          <w:cs/>
-        </w:rPr>
-        <w:t xml:space="preserve">ในการตอบแบบสอบถาม </w:t>
-      </w:r>
-      <w:r>
-        <w:rPr>
-          <w:rFonts w:ascii="TH SarabunPSK" w:hAnsi="TH SarabunPSK" w:cs="TH SarabunPSK"/>
-          <w:sz w:val="32"/>
-          <w:szCs w:val="32"/>
-        </w:rPr>
-        <w:tab/>
-      </w:r>
-      <w:r>
-        <w:rPr>
-          <w:rFonts w:ascii="TH SarabunPSK" w:hAnsi="TH SarabunPSK" w:cs="TH SarabunPSK"/>
-          <w:sz w:val="32"/>
-          <w:szCs w:val="32"/>
-          <w:cs/>
-        </w:rPr>
-        <w:t xml:space="preserve"> </w:t>
-      </w:r>
-    </w:p>
-    <w:p>
-      <w:pPr>
-        <w:pStyle w:val="NoSpacing"/>
-        <w:tabs>
-          <w:tab w:val="right" w:pos="8505"/>
-        </w:tabs>
-        <w:ind w:firstLine="709"/>
-        <w:rPr>
-          <w:rFonts w:ascii="TH SarabunPSK" w:hAnsi="TH SarabunPSK" w:cs="TH SarabunPSK"/>
-          <w:sz w:val="32"/>
-          <w:szCs w:val="32"/>
-        </w:rPr>
-      </w:pPr>
-      <w:r>
-        <w:rPr>
-          <w:rFonts w:ascii="TH SarabunPSK" w:hAnsi="TH SarabunPSK" w:cs="TH SarabunPSK"/>
-          <w:sz w:val="32"/>
-          <w:szCs w:val="32"/>
-          <w:cs/>
-        </w:rPr>
-        <w:t xml:space="preserve">                             </w:t>
-      </w:r>
-      <w:r>
-        <w:rPr>
-          <w:rFonts w:ascii="TH SarabunPSK" w:hAnsi="TH SarabunPSK" w:cs="TH SarabunPSK"/>
-          <w:sz w:val="32"/>
-          <w:szCs w:val="32"/>
-          <w:cs/>
-        </w:rPr>
-        <w:t xml:space="preserve">                               </w:t>
-      </w:r>
-      <w:r>
-        <w:rPr>
-          <w:rFonts w:ascii="TH SarabunPSK" w:hAnsi="TH SarabunPSK" w:cs="TH SarabunPSK"/>
-          <w:sz w:val="32"/>
-          <w:szCs w:val="32"/>
-          <w:cs/>
-        </w:rPr>
-        <w:t>(เหมาจ่ายตลอดโครงการ)</w:t>
-      </w:r>
-      <w:r>
-        <w:rPr>
-          <w:rFonts w:ascii="TH SarabunPSK" w:hAnsi="TH SarabunPSK" w:cs="TH SarabunPSK"/>
-          <w:sz w:val="32"/>
-          <w:szCs w:val="32"/>
-          <w:cs/>
-        </w:rPr>
-        <w:t xml:space="preserve"> </w:t>
-      </w:r>
-      <w:r>
-        <w:rPr>
-          <w:rFonts w:ascii="TH SarabunPSK" w:hAnsi="TH SarabunPSK" w:cs="TH SarabunPSK"/>
-          <w:sz w:val="32"/>
-          <w:szCs w:val="32"/>
-        </w:rPr>
-        <w:tab/>
-      </w:r>
-      <w:r>
-        <w:rPr>
-          <w:rFonts w:ascii="TH SarabunPSK" w:hAnsi="TH SarabunPSK" w:cs="TH SarabunPSK"/>
-          <w:sz w:val="32"/>
-          <w:szCs w:val="32"/>
-        </w:rPr>
-        <w:t>6,600</w:t>
-      </w:r>
-      <w:r>
-        <w:rPr>
-          <w:rFonts w:ascii="TH SarabunPSK" w:hAnsi="TH SarabunPSK" w:cs="TH SarabunPSK"/>
-          <w:sz w:val="32"/>
-          <w:szCs w:val="32"/>
-          <w:cs/>
-        </w:rPr>
-        <w:t xml:space="preserve"> บาท</w:t>
-      </w:r>
-    </w:p>
-    <w:p>
-      <w:pPr>
-        <w:pStyle w:val="NoSpacing"/>
-        <w:tabs>
-          <w:tab w:val="right" w:pos="8505"/>
-        </w:tabs>
-        <w:ind w:firstLine="709"/>
-        <w:rPr>
-          <w:rFonts w:ascii="TH SarabunPSK" w:hAnsi="TH SarabunPSK" w:cs="TH SarabunPSK"/>
-          <w:sz w:val="32"/>
-          <w:szCs w:val="32"/>
-        </w:rPr>
-      </w:pPr>
-      <w:r>
-        <w:rPr>
-          <w:rFonts w:ascii="TH SarabunPSK" w:hAnsi="TH SarabunPSK" w:cs="TH SarabunPSK"/>
-          <w:sz w:val="32"/>
-          <w:szCs w:val="32"/>
-          <w:cs/>
-        </w:rPr>
-        <w:t xml:space="preserve">- ค่าตอบแทนผู้สัมภาษณ์แพทย์และพยาบาล </w:t>
-      </w:r>
-      <w:r>
-        <w:rPr>
-          <w:rFonts w:ascii="TH SarabunPSK" w:hAnsi="TH SarabunPSK" w:cs="TH SarabunPSK"/>
-          <w:sz w:val="32"/>
-          <w:szCs w:val="32"/>
-          <w:cs/>
-        </w:rPr>
-        <w:t>(เหมาจ่ายตลอดโครงการ)</w:t>
-      </w:r>
-      <w:r>
-        <w:rPr>
-          <w:rFonts w:ascii="TH SarabunPSK" w:hAnsi="TH SarabunPSK" w:cs="TH SarabunPSK"/>
-          <w:sz w:val="32"/>
-          <w:szCs w:val="32"/>
-        </w:rPr>
-        <w:tab/>
-      </w:r>
-      <w:r>
-        <w:rPr>
-          <w:rFonts w:ascii="TH SarabunPSK" w:hAnsi="TH SarabunPSK" w:cs="TH SarabunPSK"/>
-          <w:sz w:val="32"/>
-          <w:szCs w:val="32"/>
-          <w:cs/>
-        </w:rPr>
-        <w:t xml:space="preserve">    </w:t>
-      </w:r>
-      <w:r>
-        <w:rPr>
-          <w:rFonts w:ascii="TH SarabunPSK" w:hAnsi="TH SarabunPSK" w:cs="TH SarabunPSK"/>
-          <w:sz w:val="32"/>
-          <w:szCs w:val="32"/>
-          <w:cs/>
-        </w:rPr>
-        <w:t xml:space="preserve">   </w:t>
-      </w:r>
-      <w:r>
-        <w:rPr>
-          <w:rFonts w:ascii="TH SarabunPSK" w:hAnsi="TH SarabunPSK" w:cs="TH SarabunPSK"/>
-          <w:sz w:val="32"/>
-          <w:szCs w:val="32"/>
-        </w:rPr>
-        <w:t xml:space="preserve">   44,000</w:t>
-      </w:r>
-      <w:r>
-        <w:rPr>
-          <w:rFonts w:ascii="TH SarabunPSK" w:hAnsi="TH SarabunPSK" w:cs="TH SarabunPSK"/>
-          <w:sz w:val="32"/>
-          <w:szCs w:val="32"/>
-          <w:cs/>
-        </w:rPr>
-        <w:t xml:space="preserve"> บาท</w:t>
-      </w:r>
-      <w:r>
-        <w:rPr>
-          <w:rFonts w:ascii="TH SarabunPSK" w:hAnsi="TH SarabunPSK" w:cs="TH SarabunPSK"/>
-          <w:sz w:val="32"/>
-          <w:szCs w:val="32"/>
-        </w:rPr>
-        <w:tab/>
-      </w:r>
-    </w:p>
-    <w:p>
-      <w:pPr>
-        <w:pStyle w:val="NoSpacing"/>
-        <w:tabs>
-          <w:tab w:val="right" w:pos="8505"/>
-        </w:tabs>
-        <w:ind w:firstLine="709"/>
-        <w:rPr>
-          <w:rFonts w:ascii="TH SarabunPSK" w:hAnsi="TH SarabunPSK" w:cs="TH SarabunPSK"/>
-          <w:sz w:val="32"/>
-          <w:szCs w:val="32"/>
-        </w:rPr>
-      </w:pPr>
-      <w:r>
-        <w:rPr>
-          <w:rFonts w:ascii="TH SarabunPSK" w:hAnsi="TH SarabunPSK" w:cs="TH SarabunPSK"/>
-          <w:sz w:val="32"/>
-          <w:szCs w:val="32"/>
-          <w:cs/>
-        </w:rPr>
-        <w:t>-  ค่าตอบแทนขอ</w:t>
-      </w:r>
-      <w:r>
-        <w:rPr>
-          <w:rFonts w:ascii="TH SarabunPSK" w:hAnsi="TH SarabunPSK" w:cs="TH SarabunPSK"/>
-          <w:sz w:val="32"/>
-          <w:szCs w:val="32"/>
-        </w:rPr>
-        <w:t xml:space="preserve"> consent form </w:t>
-      </w:r>
-      <w:r>
-        <w:rPr>
-          <w:rFonts w:ascii="TH SarabunPSK" w:hAnsi="TH SarabunPSK" w:cs="TH SarabunPSK"/>
-          <w:sz w:val="32"/>
-          <w:szCs w:val="32"/>
-          <w:cs/>
-        </w:rPr>
-        <w:t xml:space="preserve">จาก </w:t>
-      </w:r>
-      <w:r>
-        <w:rPr>
-          <w:rFonts w:ascii="TH SarabunPSK" w:hAnsi="TH SarabunPSK" w:cs="TH SarabunPSK"/>
-          <w:sz w:val="32"/>
-          <w:szCs w:val="32"/>
-        </w:rPr>
-        <w:t xml:space="preserve">sites </w:t>
-      </w:r>
-      <w:r>
-        <w:rPr>
-          <w:rFonts w:ascii="TH SarabunPSK" w:hAnsi="TH SarabunPSK" w:cs="TH SarabunPSK"/>
-          <w:sz w:val="32"/>
-          <w:szCs w:val="32"/>
-          <w:cs/>
-        </w:rPr>
-        <w:t>(เหมาจ่ายตลอดโครงการ)</w:t>
-      </w:r>
-      <w:r>
-        <w:rPr>
-          <w:rFonts w:ascii="TH SarabunPSK" w:hAnsi="TH SarabunPSK" w:cs="TH SarabunPSK"/>
-          <w:sz w:val="32"/>
-          <w:szCs w:val="32"/>
-          <w:cs/>
-        </w:rPr>
-        <w:t xml:space="preserve">           </w:t>
-      </w:r>
-      <w:r>
-        <w:rPr>
-          <w:rFonts w:ascii="TH SarabunPSK" w:hAnsi="TH SarabunPSK" w:cs="TH SarabunPSK"/>
-          <w:sz w:val="32"/>
-          <w:szCs w:val="32"/>
-          <w:cs/>
-        </w:rPr>
-        <w:tab/>
-      </w:r>
-      <w:r>
-        <w:rPr>
-          <w:rFonts w:ascii="TH SarabunPSK" w:hAnsi="TH SarabunPSK" w:cs="TH SarabunPSK"/>
-          <w:sz w:val="32"/>
-          <w:szCs w:val="32"/>
-        </w:rPr>
-        <w:t>30,000</w:t>
-      </w:r>
-      <w:r>
-        <w:rPr>
-          <w:rFonts w:ascii="TH SarabunPSK" w:hAnsi="TH SarabunPSK" w:cs="TH SarabunPSK"/>
-          <w:sz w:val="32"/>
-          <w:szCs w:val="32"/>
-          <w:cs/>
-        </w:rPr>
-        <w:t xml:space="preserve"> บาท</w:t>
-      </w:r>
-    </w:p>
-    <w:p>
-      <w:pPr>
-        <w:pStyle w:val="BodyText"/>
-        <w:jc w:val="thaiDistribute"/>
-        <w:rPr>
-          <w:rFonts w:ascii="TH SarabunPSK" w:hAnsi="TH SarabunPSK" w:cs="TH SarabunPSK"/>
-          <w:b/>
-          <w:bCs/>
-          <w:sz w:val="32"/>
-          <w:szCs w:val="32"/>
-        </w:rPr>
-      </w:pPr>
-    </w:p>
-    <w:p>
-      <w:pPr>
-        <w:pStyle w:val="BodyText"/>
-        <w:jc w:val="thaiDistribute"/>
-        <w:rPr>
-          <w:rFonts w:ascii="TH SarabunPSK" w:hAnsi="TH SarabunPSK" w:cs="TH SarabunPSK"/>
-          <w:sz w:val="32"/>
-          <w:szCs w:val="32"/>
-        </w:rPr>
-      </w:pPr>
-      <w:r>
-        <w:rPr>
-          <w:rFonts w:ascii="TH SarabunPSK" w:hAnsi="TH SarabunPSK" w:cs="TH SarabunPSK"/>
-          <w:b/>
-          <w:bCs/>
-          <w:sz w:val="32"/>
-          <w:szCs w:val="32"/>
-        </w:rPr>
-        <w:t>5</w:t>
-      </w:r>
-      <w:r>
-        <w:rPr>
-          <w:rFonts w:ascii="TH SarabunPSK" w:hAnsi="TH SarabunPSK" w:cs="TH SarabunPSK"/>
-          <w:b/>
-          <w:bCs/>
-          <w:sz w:val="32"/>
-          <w:szCs w:val="32"/>
-          <w:cs/>
-        </w:rPr>
-        <w:t>. การเก็บรักษาเงิน</w:t>
-      </w:r>
+        <w:ind w:firstLine="720"/>
+        <w:rPr>
+          <w:rFonts w:ascii="TH SarabunPSK" w:hAnsi="TH SarabunPSK" w:cs="TH SarabunPSK"/>
+          <w:sz w:val="32"/>
+          <w:szCs w:val="32"/>
+        </w:rPr>
+      </w:pPr>
     </w:p>
     <w:p>
       <w:pPr>
@@ -4901,182 +4637,451 @@
       <w:r>
         <w:rPr>
           <w:rFonts w:ascii="TH SarabunPSK" w:hAnsi="TH SarabunPSK" w:cs="TH SarabunPSK"/>
-          <w:sz w:val="32"/>
-          <w:szCs w:val="32"/>
-          <w:cs/>
-        </w:rPr>
-        <w:t xml:space="preserve"> </w:t>
-      </w:r>
-      <w:r>
-        <w:rPr>
-          <w:rFonts w:ascii="TH SarabunPSK" w:hAnsi="TH SarabunPSK" w:cs="TH SarabunPSK"/>
-          <w:sz w:val="32"/>
-          <w:szCs w:val="32"/>
-          <w:cs/>
-        </w:rPr>
-        <w:tab/>
-      </w:r>
-      <w:r>
-        <w:rPr>
-          <w:rFonts w:ascii="TH SarabunPSK" w:hAnsi="TH SarabunPSK" w:cs="TH SarabunPSK"/>
-          <w:sz w:val="32"/>
-          <w:szCs w:val="32"/>
-          <w:cs/>
-        </w:rPr>
-        <w:t>ให้นำเงินฝากเข้าบัญชี</w:t>
-      </w:r>
-      <w:r>
-        <w:rPr>
-          <w:rFonts w:ascii="TH SarabunPSK" w:hAnsi="TH SarabunPSK" w:cs="TH SarabunPSK"/>
-          <w:sz w:val="32"/>
-          <w:szCs w:val="32"/>
-          <w:cs/>
-        </w:rPr>
-        <w:t>ออมทรัพย์</w:t>
-      </w:r>
-      <w:r>
-        <w:rPr>
-          <w:rFonts w:ascii="TH SarabunPSK" w:hAnsi="TH SarabunPSK" w:cs="TH SarabunPSK"/>
-          <w:sz w:val="32"/>
-          <w:szCs w:val="32"/>
-          <w:cs/>
-        </w:rPr>
-        <w:t xml:space="preserve"> </w:t>
-      </w:r>
-      <w:r>
-        <w:rPr>
-          <w:rFonts w:ascii="TH SarabunPSK" w:hAnsi="TH SarabunPSK" w:cs="TH SarabunPSK"/>
-          <w:sz w:val="32"/>
-          <w:szCs w:val="32"/>
-          <w:cs/>
-        </w:rPr>
-        <w:t>ชื่อบัญชี “คณะแพทยศาสตร์ จุฬาฯ (เครือข่ายการศึกษาถึงปัจจัย(แบบแผนการรักษาแนวปฏิบัติ)ฯ)” บมจ.</w:t>
-      </w:r>
-      <w:r>
-        <w:rPr>
-          <w:rFonts w:ascii="TH SarabunPSK" w:hAnsi="TH SarabunPSK" w:cs="TH SarabunPSK"/>
-          <w:sz w:val="32"/>
-          <w:szCs w:val="32"/>
-          <w:cs/>
-        </w:rPr>
-        <w:t>ธนาคาร</w:t>
-      </w:r>
-      <w:r>
-        <w:rPr>
-          <w:rFonts w:ascii="TH SarabunPSK" w:hAnsi="TH SarabunPSK" w:cs="TH SarabunPSK"/>
-          <w:sz w:val="32"/>
-          <w:szCs w:val="32"/>
-          <w:cs/>
-        </w:rPr>
-        <w:t>กรุงไทย</w:t>
-      </w:r>
-      <w:r>
-        <w:rPr>
-          <w:rFonts w:ascii="TH SarabunPSK" w:hAnsi="TH SarabunPSK" w:cs="TH SarabunPSK"/>
-          <w:sz w:val="32"/>
-          <w:szCs w:val="32"/>
-          <w:cs/>
-        </w:rPr>
-        <w:t xml:space="preserve"> สาขา</w:t>
-      </w:r>
-      <w:r>
-        <w:rPr>
-          <w:rFonts w:ascii="TH SarabunPSK" w:hAnsi="TH SarabunPSK" w:cs="TH SarabunPSK"/>
-          <w:sz w:val="32"/>
-          <w:szCs w:val="32"/>
-          <w:cs/>
-        </w:rPr>
-        <w:t>สยามส</w:t>
-      </w:r>
-      <w:r>
-        <w:rPr>
-          <w:rFonts w:ascii="TH SarabunPSK" w:hAnsi="TH SarabunPSK" w:cs="TH SarabunPSK"/>
-          <w:sz w:val="32"/>
-          <w:szCs w:val="32"/>
-          <w:cs/>
-        </w:rPr>
-        <w:t>แควร์</w:t>
-      </w:r>
-      <w:r>
-        <w:rPr>
-          <w:rFonts w:ascii="TH SarabunPSK" w:hAnsi="TH SarabunPSK" w:cs="TH SarabunPSK"/>
-          <w:sz w:val="32"/>
-          <w:szCs w:val="32"/>
-          <w:cs/>
-        </w:rPr>
-        <w:t xml:space="preserve"> </w:t>
-      </w:r>
-      <w:r>
-        <w:rPr>
-          <w:rFonts w:ascii="TH SarabunPSK" w:hAnsi="TH SarabunPSK" w:cs="TH SarabunPSK"/>
-          <w:sz w:val="32"/>
-          <w:szCs w:val="32"/>
-          <w:cs/>
-        </w:rPr>
-        <w:t xml:space="preserve">เลขที่บัญชี                              </w:t>
-      </w:r>
-      <w:r>
-        <w:rPr>
-          <w:rFonts w:ascii="TH SarabunPSK" w:hAnsi="TH SarabunPSK" w:cs="TH SarabunPSK"/>
-          <w:sz w:val="32"/>
-          <w:szCs w:val="32"/>
-        </w:rPr>
-        <w:t>052</w:t>
-      </w:r>
-      <w:r>
-        <w:rPr>
-          <w:rFonts w:ascii="TH SarabunPSK" w:hAnsi="TH SarabunPSK" w:cs="TH SarabunPSK"/>
-          <w:sz w:val="32"/>
-          <w:szCs w:val="32"/>
-          <w:cs/>
-        </w:rPr>
-        <w:t>-</w:t>
-      </w:r>
-      <w:r>
-        <w:rPr>
-          <w:rFonts w:ascii="TH SarabunPSK" w:hAnsi="TH SarabunPSK" w:cs="TH SarabunPSK"/>
-          <w:sz w:val="32"/>
-          <w:szCs w:val="32"/>
-        </w:rPr>
-        <w:t>0</w:t>
-      </w:r>
-      <w:r>
-        <w:rPr>
-          <w:rFonts w:ascii="TH SarabunPSK" w:hAnsi="TH SarabunPSK" w:cs="TH SarabunPSK"/>
-          <w:sz w:val="32"/>
-          <w:szCs w:val="32"/>
-          <w:cs/>
-        </w:rPr>
-        <w:t>-</w:t>
-      </w:r>
-      <w:r>
-        <w:rPr>
-          <w:rFonts w:ascii="TH SarabunPSK" w:hAnsi="TH SarabunPSK" w:cs="TH SarabunPSK"/>
-          <w:sz w:val="32"/>
-          <w:szCs w:val="32"/>
-        </w:rPr>
-        <w:t>43402</w:t>
-      </w:r>
-      <w:r>
-        <w:rPr>
-          <w:rFonts w:ascii="TH SarabunPSK" w:hAnsi="TH SarabunPSK" w:cs="TH SarabunPSK"/>
-          <w:sz w:val="32"/>
-          <w:szCs w:val="32"/>
-          <w:cs/>
-        </w:rPr>
-        <w:t>-</w:t>
-      </w:r>
-      <w:r>
-        <w:rPr>
-          <w:rFonts w:ascii="TH SarabunPSK" w:hAnsi="TH SarabunPSK" w:cs="TH SarabunPSK"/>
-          <w:sz w:val="32"/>
-          <w:szCs w:val="32"/>
-        </w:rPr>
-        <w:t>1</w:t>
+          <w:b/>
+          <w:bCs/>
+          <w:sz w:val="32"/>
+          <w:szCs w:val="32"/>
+        </w:rPr>
+        <w:t>6</w:t>
+      </w:r>
+      <w:r>
+        <w:rPr>
+          <w:rFonts w:ascii="TH SarabunPSK" w:hAnsi="TH SarabunPSK" w:cs="TH SarabunPSK"/>
+          <w:b/>
+          <w:bCs/>
+          <w:sz w:val="32"/>
+          <w:szCs w:val="32"/>
+          <w:cs/>
+        </w:rPr>
+        <w:t>. ผู้มีอำนาจสั่งจ่าย</w:t>
       </w:r>
     </w:p>
     <w:p>
       <w:pPr>
+        <w:ind w:right="-30"/>
+        <w:jc w:val="thaiDistribute"/>
+        <w:rPr>
+          <w:rFonts w:ascii="TH SarabunPSK" w:hAnsi="TH SarabunPSK" w:cs="TH SarabunPSK"/>
+          <w:sz w:val="32"/>
+          <w:szCs w:val="32"/>
+        </w:rPr>
+      </w:pPr>
+      <w:r>
+        <w:rPr>
+          <w:rFonts w:ascii="TH SarabunPSK" w:hAnsi="TH SarabunPSK" w:cs="TH SarabunPSK"/>
+          <w:b/>
+          <w:bCs/>
+          <w:sz w:val="32"/>
+          <w:szCs w:val="32"/>
+          <w:cs/>
+        </w:rPr>
+        <w:tab/>
+      </w:r>
+      <w:r>
+        <w:rPr>
+          <w:rFonts w:ascii="TH SarabunPSK" w:hAnsi="TH SarabunPSK" w:cs="TH SarabunPSK"/>
+          <w:sz w:val="32"/>
+          <w:szCs w:val="32"/>
+        </w:rPr>
+        <w:t>ให้คณบดีแพทยศาสตร์ เป็นผู้มีอำนาจสั่งจ่ายในวงเงินครั้งละไม่เกิน 343,434.00 บาท</w:t>
+      </w:r>
+    </w:p>
+    <w:p>
+      <w:pPr>
+        <w:ind w:right="-30"/>
+        <w:jc w:val="thaiDistribute"/>
+        <w:rPr>
+          <w:rFonts w:ascii="TH SarabunPSK" w:hAnsi="TH SarabunPSK" w:cs="TH SarabunPSK"/>
+          <w:b/>
+          <w:bCs/>
+          <w:sz w:val="32"/>
+          <w:szCs w:val="32"/>
+        </w:rPr>
+      </w:pPr>
+      <w:r>
+        <w:rPr>
+          <w:rFonts w:ascii="TH SarabunPSK" w:hAnsi="TH SarabunPSK" w:cs="TH SarabunPSK"/>
+          <w:sz w:val="32"/>
+          <w:szCs w:val="32"/>
+        </w:rPr>
+        <w:t>
+          <w:p>
+            <w:pPr>
+              <w:tabs>
+                <w:tab w:val="left" w:pos="720"/>
+              </w:tabs>
+            </w:pPr>
+            <w:r>
+              <w:rPr>
+                <w:rFonts w:ascii="TH SarabunPSK" w:hAnsi="TH SarabunPSK"/>
+                <w:sz w:val="32"/>
+              </w:rPr>
+              <w:tab/>
+              <w:t>1. ศ. นพ. ยิ่งยศ อวิหิงสานนท์</w:t>
+            </w:r>
+          </w:p>
+          <w:p>
+            <w:pPr>
+              <w:tabs>
+                <w:tab w:val="left" w:pos="720"/>
+              </w:tabs>
+            </w:pPr>
+            <w:r>
+              <w:rPr>
+                <w:rFonts w:ascii="TH SarabunPSK" w:hAnsi="TH SarabunPSK"/>
+                <w:sz w:val="32"/>
+              </w:rPr>
+              <w:tab/>
+              <w:t>2. รศ. นพ. วิโรจน์ ศรีอุฬารพงศ์</w:t>
+            </w:r>
+          </w:p>
+          <w:p>
+            <w:pPr>
+              <w:tabs>
+                <w:tab w:val="left" w:pos="720"/>
+              </w:tabs>
+            </w:pPr>
+            <w:r>
+              <w:rPr>
+                <w:rFonts w:ascii="TH SarabunPSK" w:hAnsi="TH SarabunPSK"/>
+                <w:sz w:val="32"/>
+              </w:rPr>
+              <w:tab/>
+              <w:t>3. นพ. สืบพงศ์ ธนสารวิมล</w:t>
+            </w:r>
+          </w:p>
+        </w:t>
+      </w:r>
+    </w:p>
+    <w:p>
+      <w:pPr>
+        <w:ind w:right="-30"/>
+        <w:jc w:val="thaiDistribute"/>
+        <w:rPr>
+          <w:rFonts w:ascii="TH SarabunPSK" w:hAnsi="TH SarabunPSK" w:cs="TH SarabunPSK"/>
+          <w:b/>
+          <w:bCs/>
+          <w:sz w:val="32"/>
+          <w:szCs w:val="32"/>
+        </w:rPr>
+      </w:pPr>
+      <w:r>
+        <w:rPr>
+          <w:rFonts w:ascii="TH SarabunPSK" w:hAnsi="TH SarabunPSK" w:cs="TH SarabunPSK"/>
+          <w:b/>
+          <w:bCs/>
+          <w:sz w:val="32"/>
+          <w:szCs w:val="32"/>
+        </w:rPr>
+        <w:t>7</w:t>
+      </w:r>
+      <w:r>
+        <w:rPr>
+          <w:rFonts w:ascii="TH SarabunPSK" w:hAnsi="TH SarabunPSK" w:cs="TH SarabunPSK"/>
+          <w:b/>
+          <w:bCs/>
+          <w:sz w:val="32"/>
+          <w:szCs w:val="32"/>
+          <w:cs/>
+        </w:rPr>
+        <w:t>. กำหนดการรายงานผลการวิจัย</w:t>
+      </w:r>
+    </w:p>
+    <w:p>
+      <w:pPr>
+        <w:ind w:right="-30"/>
+        <w:jc w:val="thaiDistribute"/>
+        <w:rPr>
+          <w:rFonts w:ascii="TH SarabunPSK" w:hAnsi="TH SarabunPSK" w:cs="TH SarabunPSK"/>
+          <w:b/>
+          <w:bCs/>
+          <w:sz w:val="32"/>
+          <w:szCs w:val="32"/>
+        </w:rPr>
+      </w:pPr>
+      <w:r>
+        <w:rPr>
+          <w:rFonts w:ascii="TH SarabunPSK" w:hAnsi="TH SarabunPSK" w:cs="TH SarabunPSK"/>
+          <w:b/>
+          <w:bCs/>
+          <w:sz w:val="32"/>
+          <w:szCs w:val="32"/>
+          <w:cs/>
+        </w:rPr>
+        <w:tab/>
+      </w:r>
+      <w:r>
+        <w:rPr>
+          <w:rFonts w:ascii="TH SarabunPSK" w:hAnsi="TH SarabunPSK" w:cs="TH SarabunPSK"/>
+          <w:sz w:val="32"/>
+          <w:szCs w:val="32"/>
+        </w:rPr>
+        <w:t>test test test</w:t>
+      </w:r>
+    </w:p>
+    <w:p>
+      <w:pPr>
+        <w:ind w:right="-30"/>
+        <w:jc w:val="thaiDistribute"/>
+        <w:rPr>
+          <w:rFonts w:ascii="TH SarabunPSK" w:hAnsi="TH SarabunPSK" w:cs="TH SarabunPSK"/>
+          <w:b/>
+          <w:bCs/>
+          <w:sz w:val="32"/>
+          <w:szCs w:val="32"/>
+        </w:rPr>
+      </w:pPr>
+      <w:bookmarkStart w:id="0" w:name="_GoBack"/>
+      <w:bookmarkEnd w:id="0"/>
+    </w:p>
+    <w:p>
+      <w:pPr>
+        <w:rPr>
+          <w:rFonts w:ascii="TH SarabunPSK" w:hAnsi="TH SarabunPSK" w:cs="TH SarabunPSK"/>
+          <w:b/>
+          <w:bCs/>
+          <w:sz w:val="32"/>
+          <w:szCs w:val="32"/>
+        </w:rPr>
+      </w:pPr>
+      <w:r>
+        <w:rPr>
+          <w:rFonts w:ascii="TH SarabunPSK" w:hAnsi="TH SarabunPSK" w:cs="TH SarabunPSK"/>
+          <w:b/>
+          <w:bCs/>
+          <w:sz w:val="32"/>
+          <w:szCs w:val="32"/>
+        </w:rPr>
+        <w:t>8</w:t>
+      </w:r>
+      <w:r>
+        <w:rPr>
+          <w:rFonts w:ascii="TH SarabunPSK" w:hAnsi="TH SarabunPSK" w:cs="TH SarabunPSK"/>
+          <w:b/>
+          <w:bCs/>
+          <w:sz w:val="32"/>
+          <w:szCs w:val="32"/>
+          <w:cs/>
+        </w:rPr>
+        <w:t>. กำหนดระยะเวลาการจ่ายเงิน</w:t>
+      </w:r>
+    </w:p>
+    <w:p>
+      <w:pPr>
+        <w:rPr>
+          <w:rFonts w:ascii="TH SarabunPSK" w:hAnsi="TH SarabunPSK" w:cs="TH SarabunPSK"/>
+          <w:b/>
+          <w:bCs/>
+          <w:sz w:val="32"/>
+          <w:szCs w:val="32"/>
+        </w:rPr>
+      </w:pPr>
+      <w:r>
+        <w:rPr>
+          <w:rFonts w:ascii="TH SarabunPSK" w:hAnsi="TH SarabunPSK" w:cs="TH SarabunPSK"/>
+          <w:sz w:val="32"/>
+          <w:szCs w:val="32"/>
+        </w:rPr>
+        <w:t>
+          <w:p>
+            <w:pPr>
+              <w:tabs>
+                <w:tab w:val="left" w:pos="720"/>
+              </w:tabs>
+            </w:pPr>
+            <w:r>
+              <w:rPr>
+                <w:rFonts w:ascii="TH SarabunPSK" w:hAnsi="TH SarabunPSK"/>
+                <w:sz w:val="32"/>
+              </w:rPr>
+              <w:tab/>
+              <w:t>งวดที่ 1 เป็นจำนวนเงิน 866,210.00 บาท (แปดแสนหกหมื่นหกพันสองร้อยสิบบาทถ้วน) เมื่อผู้รับทุนทำสัญญาขอรับทุนกับผู้ให้ทุน</w:t>
+            </w:r>
+          </w:p>
+          <w:p>
+            <w:pPr>
+              <w:tabs>
+                <w:tab w:val="left" w:pos="720"/>
+              </w:tabs>
+            </w:pPr>
+            <w:r>
+              <w:rPr>
+                <w:rFonts w:ascii="TH SarabunPSK" w:hAnsi="TH SarabunPSK"/>
+                <w:sz w:val="32"/>
+              </w:rPr>
+              <w:tab/>
+              <w:t>งวดที่ 2 เป็นจำนวนเงิน 2,165,520.00 บาท (สองล้านหนึ่งแสนหกหมื่นห้าพันห้าร้อยยี่สิบบาทถ้วน) เมื่อผู้รับทุนได้ส่งรายงานความก้าวหน้าครั้งที่ 1</w:t>
+            </w:r>
+          </w:p>
+          <w:p>
+            <w:pPr>
+              <w:tabs>
+                <w:tab w:val="left" w:pos="720"/>
+              </w:tabs>
+            </w:pPr>
+            <w:r>
+              <w:rPr>
+                <w:rFonts w:ascii="TH SarabunPSK" w:hAnsi="TH SarabunPSK"/>
+                <w:sz w:val="32"/>
+              </w:rPr>
+              <w:tab/>
+              <w:t>งวดที่ 3 เป็นจำนวนเงิน 21,312,300,000.00 บาท (สองหมื่นหนึ่งพันสามร้อยสิบสองล้านสามแสนบาทถ้วน) เมื่อผู้รับทุนได้ส่งรายงานความก้าวหน้าครั้งที่ 2</w:t>
+            </w:r>
+          </w:p>
+          <w:p>
+            <w:pPr>
+              <w:tabs>
+                <w:tab w:val="left" w:pos="720"/>
+              </w:tabs>
+            </w:pPr>
+            <w:r>
+              <w:rPr>
+                <w:rFonts w:ascii="TH SarabunPSK" w:hAnsi="TH SarabunPSK"/>
+                <w:sz w:val="32"/>
+              </w:rPr>
+              <w:tab/>
+              <w:t>งวดที่ 4 เป็นจำนวนเงิน 213,123,000.00 บาท (สองร้อยสิบสามล้านหนึ่งแสนสองหมื่นสามพันบาทถ้วน) เมื่อผู้รับทุนได้ส่งรายงานการวิจัยฉบับสมบูรณ์</w:t>
+            </w:r>
+          </w:p>
+        </w:t>
+      </w:r>
+    </w:p>
+    <w:p>
+      <w:pPr>
+        <w:jc w:val="thaiDistribute"/>
+        <w:rPr>
+          <w:rFonts w:ascii="TH SarabunPSK" w:hAnsi="TH SarabunPSK" w:cs="TH SarabunPSK"/>
+          <w:b/>
+          <w:bCs/>
+          <w:sz w:val="32"/>
+          <w:szCs w:val="32"/>
+        </w:rPr>
+      </w:pPr>
+      <w:r>
+        <w:rPr>
+          <w:rFonts w:ascii="TH SarabunPSK" w:hAnsi="TH SarabunPSK" w:cs="TH SarabunPSK"/>
+          <w:b/>
+          <w:bCs/>
+          <w:sz w:val="32"/>
+          <w:szCs w:val="32"/>
+        </w:rPr>
+        <w:t>9</w:t>
+      </w:r>
+      <w:r>
+        <w:rPr>
+          <w:rFonts w:ascii="TH SarabunPSK" w:hAnsi="TH SarabunPSK" w:cs="TH SarabunPSK"/>
+          <w:b/>
+          <w:bCs/>
+          <w:sz w:val="32"/>
+          <w:szCs w:val="32"/>
+          <w:cs/>
+        </w:rPr>
+        <w:t>. การจัดทำรายงานการรับ-จ่ายเงินและการตรวจสอบ</w:t>
+      </w:r>
+    </w:p>
+    <w:p>
+      <w:pPr>
+        <w:ind w:firstLine="720"/>
+        <w:jc w:val="thaiDistribute"/>
+        <w:rPr>
+          <w:rFonts w:ascii="TH SarabunPSK" w:hAnsi="TH SarabunPSK" w:cs="TH SarabunPSK"/>
+          <w:sz w:val="32"/>
+          <w:szCs w:val="32"/>
+        </w:rPr>
+      </w:pPr>
+      <w:r>
+        <w:rPr>
+          <w:rFonts w:ascii="TH SarabunPSK" w:hAnsi="TH SarabunPSK" w:cs="TH SarabunPSK"/>
+          <w:sz w:val="32"/>
+          <w:szCs w:val="32"/>
+          <w:cs/>
+        </w:rPr>
+        <w:t xml:space="preserve">ให้ปฏิบัติตามข้อ </w:t>
+      </w:r>
+      <w:r>
+        <w:rPr>
+          <w:rFonts w:ascii="TH SarabunPSK" w:hAnsi="TH SarabunPSK" w:cs="TH SarabunPSK"/>
+          <w:sz w:val="32"/>
+          <w:szCs w:val="32"/>
+          <w:cs/>
+        </w:rPr>
+        <w:t>7</w:t>
+      </w:r>
+      <w:r>
+        <w:rPr>
+          <w:rFonts w:ascii="TH SarabunPSK" w:hAnsi="TH SarabunPSK" w:cs="TH SarabunPSK"/>
+          <w:sz w:val="32"/>
+          <w:szCs w:val="32"/>
+          <w:cs/>
+        </w:rPr>
+        <w:t xml:space="preserve"> และข้อ </w:t>
+      </w:r>
+      <w:r>
+        <w:rPr>
+          <w:rFonts w:ascii="TH SarabunPSK" w:hAnsi="TH SarabunPSK" w:cs="TH SarabunPSK"/>
+          <w:sz w:val="32"/>
+          <w:szCs w:val="32"/>
+          <w:cs/>
+        </w:rPr>
+        <w:t>8</w:t>
+      </w:r>
+      <w:r>
+        <w:rPr>
+          <w:rFonts w:ascii="TH SarabunPSK" w:hAnsi="TH SarabunPSK" w:cs="TH SarabunPSK"/>
+          <w:sz w:val="32"/>
+          <w:szCs w:val="32"/>
+          <w:cs/>
+        </w:rPr>
+        <w:t xml:space="preserve"> แห่งระเบียบจุฬาลงกรณ์มหาวิทยาลัย ว่าด้วยเงินอุดหนุนการวิจัย</w:t>
+      </w:r>
+      <w:r>
+        <w:rPr>
+          <w:rFonts w:ascii="TH SarabunPSK" w:hAnsi="TH SarabunPSK" w:cs="TH SarabunPSK"/>
+          <w:sz w:val="32"/>
+          <w:szCs w:val="32"/>
+          <w:cs/>
+        </w:rPr>
+        <w:t xml:space="preserve">            จาก</w:t>
+      </w:r>
+      <w:r>
+        <w:rPr>
+          <w:rFonts w:ascii="TH SarabunPSK" w:hAnsi="TH SarabunPSK" w:cs="TH SarabunPSK"/>
+          <w:sz w:val="32"/>
+          <w:szCs w:val="32"/>
+          <w:cs/>
+        </w:rPr>
+        <w:t>แหล่งทุนภายนอก พ.ศ</w:t>
+      </w:r>
+      <w:r>
+        <w:rPr>
+          <w:rFonts w:ascii="TH SarabunPSK" w:hAnsi="TH SarabunPSK" w:cs="TH SarabunPSK"/>
+          <w:sz w:val="32"/>
+          <w:szCs w:val="32"/>
+          <w:cs/>
+        </w:rPr>
+        <w:t>.</w:t>
+      </w:r>
+      <w:r>
+        <w:rPr>
+          <w:rFonts w:ascii="TH SarabunPSK" w:hAnsi="TH SarabunPSK" w:cs="TH SarabunPSK"/>
+          <w:sz w:val="32"/>
+          <w:szCs w:val="32"/>
+        </w:rPr>
+        <w:t xml:space="preserve">2524 </w:t>
+      </w:r>
+    </w:p>
+    <w:p>
+      <w:pPr>
+        <w:jc w:val="thaiDistribute"/>
+        <w:rPr>
+          <w:rFonts w:ascii="TH SarabunPSK" w:hAnsi="TH SarabunPSK" w:cs="TH SarabunPSK"/>
+          <w:sz w:val="32"/>
+          <w:szCs w:val="32"/>
+        </w:rPr>
+      </w:pPr>
+    </w:p>
+    <w:p>
+      <w:pPr>
         <w:pStyle w:val="BodyText"/>
         <w:jc w:val="thaiDistribute"/>
         <w:rPr>
@@ -5085,8 +5090,52 @@
           <w:bCs/>
           <w:sz w:val="32"/>
           <w:szCs w:val="32"/>
-        </w:rPr>
-      </w:pPr>
+          <w:cs/>
+        </w:rPr>
+      </w:pPr>
+      <w:r>
+        <w:rPr>
+          <w:rFonts w:ascii="TH SarabunPSK" w:hAnsi="TH SarabunPSK" w:cs="TH SarabunPSK"/>
+          <w:b/>
+          <w:bCs/>
+          <w:sz w:val="32"/>
+          <w:szCs w:val="32"/>
+          <w:cs/>
+        </w:rPr>
+        <w:t>1</w:t>
+      </w:r>
+      <w:r>
+        <w:rPr>
+          <w:rFonts w:ascii="TH SarabunPSK" w:hAnsi="TH SarabunPSK" w:cs="TH SarabunPSK"/>
+          <w:b/>
+          <w:bCs/>
+          <w:sz w:val="32"/>
+          <w:szCs w:val="32"/>
+        </w:rPr>
+        <w:t>0</w:t>
+      </w:r>
+      <w:r>
+        <w:rPr>
+          <w:rFonts w:ascii="TH SarabunPSK" w:hAnsi="TH SarabunPSK" w:cs="TH SarabunPSK"/>
+          <w:b/>
+          <w:bCs/>
+          <w:sz w:val="32"/>
+          <w:szCs w:val="32"/>
+          <w:cs/>
+        </w:rPr>
+        <w:t>. ให้คณบดี</w:t>
+      </w:r>
+      <w:r>
+        <w:rPr>
+          <w:rFonts w:ascii="TH SarabunPSK" w:hAnsi="TH SarabunPSK" w:cs="TH SarabunPSK"/>
+          <w:b/>
+          <w:bCs/>
+          <w:sz w:val="32"/>
+          <w:szCs w:val="32"/>
+          <w:cs/>
+        </w:rPr>
+        <w:t>คณะแพทยศาสตร์เป็นผู้รักษาการตามประกาศนี้</w:t>
+      </w:r>
     </w:p>
     <w:p>
       <w:pPr>
@@ -5094,50 +5143,25 @@
         <w:jc w:val="thaiDistribute"/>
         <w:rPr>
           <w:rFonts w:ascii="TH SarabunPSK" w:hAnsi="TH SarabunPSK" w:cs="TH SarabunPSK"/>
-          <w:b/>
-          <w:bCs/>
-          <w:sz w:val="32"/>
-          <w:szCs w:val="32"/>
-        </w:rPr>
-      </w:pPr>
-      <w:r>
-        <w:rPr>
-          <w:rFonts w:ascii="TH SarabunPSK" w:hAnsi="TH SarabunPSK" w:cs="TH SarabunPSK"/>
-          <w:b/>
-          <w:bCs/>
-          <w:sz w:val="32"/>
-          <w:szCs w:val="32"/>
-        </w:rPr>
-        <w:t>6</w:t>
-      </w:r>
-      <w:r>
-        <w:rPr>
-          <w:rFonts w:ascii="TH SarabunPSK" w:hAnsi="TH SarabunPSK" w:cs="TH SarabunPSK"/>
-          <w:b/>
-          <w:bCs/>
-          <w:sz w:val="32"/>
-          <w:szCs w:val="32"/>
-          <w:cs/>
-        </w:rPr>
-        <w:t>. ผู้มีอำนาจสั่งจ่าย</w:t>
-      </w:r>
+          <w:sz w:val="32"/>
+          <w:szCs w:val="32"/>
+          <w:cs/>
+        </w:rPr>
+      </w:pPr>
     </w:p>
     <w:p>
       <w:pPr>
-        <w:ind w:right="-30"/>
+        <w:pStyle w:val="BodyText"/>
         <w:jc w:val="thaiDistribute"/>
         <w:rPr>
           <w:rFonts w:ascii="TH SarabunPSK" w:hAnsi="TH SarabunPSK" w:cs="TH SarabunPSK"/>
-          <w:spacing w:val="-8"/>
-          <w:sz w:val="32"/>
-          <w:szCs w:val="32"/>
-        </w:rPr>
-      </w:pPr>
-      <w:r>
-        <w:rPr>
-          <w:rFonts w:ascii="TH SarabunPSK" w:hAnsi="TH SarabunPSK" w:cs="TH SarabunPSK"/>
-          <w:b/>
-          <w:bCs/>
+          <w:sz w:val="32"/>
+          <w:szCs w:val="32"/>
+        </w:rPr>
+      </w:pPr>
+      <w:r>
+        <w:rPr>
+          <w:rFonts w:ascii="TH SarabunPSK" w:hAnsi="TH SarabunPSK" w:cs="TH SarabunPSK"/>
           <w:sz w:val="32"/>
           <w:szCs w:val="32"/>
           <w:cs/>
@@ -5147,31 +5171,101 @@
       <w:r>
         <w:rPr>
           <w:rFonts w:ascii="TH SarabunPSK" w:hAnsi="TH SarabunPSK" w:cs="TH SarabunPSK"/>
-          <w:spacing w:val="-8"/>
-          <w:sz w:val="32"/>
-          <w:szCs w:val="32"/>
-          <w:cs/>
-        </w:rPr>
-        <w:t>ให้คณบดีคณะแพทยศาสตร์ เป็นผู้มีอำนาจสั่งจ่ายในวงเงินครั้งละไม่เกิน 500</w:t>
-      </w:r>
-      <w:r>
-        <w:rPr>
-          <w:rFonts w:ascii="TH SarabunPSK" w:hAnsi="TH SarabunPSK" w:cs="TH SarabunPSK"/>
-          <w:spacing w:val="-8"/>
-          <w:sz w:val="32"/>
-          <w:szCs w:val="32"/>
-        </w:rPr>
-        <w:t xml:space="preserve">,000 </w:t>
-      </w:r>
-      <w:r>
-        <w:rPr>
-          <w:rFonts w:ascii="TH SarabunPSK" w:hAnsi="TH SarabunPSK" w:cs="TH SarabunPSK"/>
-          <w:spacing w:val="-8"/>
-          <w:sz w:val="32"/>
-          <w:szCs w:val="32"/>
-          <w:cs/>
-        </w:rPr>
-        <w:t>บาท (ห้าแสนบาทถ้วน)</w:t>
+          <w:sz w:val="32"/>
+          <w:szCs w:val="32"/>
+          <w:cs/>
+        </w:rPr>
+        <w:tab/>
+      </w:r>
+      <w:r>
+        <w:rPr>
+          <w:rFonts w:ascii="TH SarabunPSK" w:hAnsi="TH SarabunPSK" w:cs="TH SarabunPSK"/>
+          <w:sz w:val="32"/>
+          <w:szCs w:val="32"/>
+          <w:cs/>
+        </w:rPr>
+        <w:tab/>
+      </w:r>
+      <w:r>
+        <w:rPr>
+          <w:rFonts w:ascii="TH SarabunPSK" w:hAnsi="TH SarabunPSK" w:cs="TH SarabunPSK"/>
+          <w:sz w:val="32"/>
+          <w:szCs w:val="32"/>
+          <w:cs/>
+        </w:rPr>
+        <w:t xml:space="preserve">      </w:t>
+      </w:r>
+      <w:r>
+        <w:rPr>
+          <w:rFonts w:ascii="TH SarabunPSK" w:hAnsi="TH SarabunPSK" w:cs="TH SarabunPSK"/>
+          <w:sz w:val="32"/>
+          <w:szCs w:val="32"/>
+          <w:cs/>
+        </w:rPr>
+        <w:tab/>
+      </w:r>
+      <w:r>
+        <w:rPr>
+          <w:rFonts w:ascii="TH SarabunPSK" w:hAnsi="TH SarabunPSK" w:cs="TH SarabunPSK"/>
+          <w:sz w:val="32"/>
+          <w:szCs w:val="32"/>
+          <w:cs/>
+        </w:rPr>
+        <w:tab/>
+      </w:r>
+      <w:r>
+        <w:rPr>
+          <w:rFonts w:ascii="TH SarabunPSK" w:hAnsi="TH SarabunPSK" w:cs="TH SarabunPSK"/>
+          <w:sz w:val="32"/>
+          <w:szCs w:val="32"/>
+          <w:cs/>
+        </w:rPr>
+        <w:t xml:space="preserve">ประกาศ    ณ   วันที่         </w:t>
+      </w:r>
+      <w:r>
+        <w:rPr>
+          <w:rFonts w:ascii="TH SarabunPSK" w:hAnsi="TH SarabunPSK" w:cs="TH SarabunPSK"/>
+          <w:sz w:val="32"/>
+          <w:szCs w:val="32"/>
+          <w:cs/>
+        </w:rPr>
+        <w:t xml:space="preserve">     มิถุนายน</w:t>
+      </w:r>
+      <w:r>
+        <w:rPr>
+          <w:rFonts w:ascii="TH SarabunPSK" w:hAnsi="TH SarabunPSK" w:cs="TH SarabunPSK"/>
+          <w:sz w:val="32"/>
+          <w:szCs w:val="32"/>
+          <w:cs/>
+        </w:rPr>
+        <w:t xml:space="preserve"> </w:t>
+      </w:r>
+      <w:r>
+        <w:rPr>
+          <w:rFonts w:ascii="TH SarabunPSK" w:hAnsi="TH SarabunPSK" w:cs="TH SarabunPSK"/>
+          <w:sz w:val="32"/>
+          <w:szCs w:val="32"/>
+          <w:cs/>
+        </w:rPr>
+        <w:t xml:space="preserve"> พ.ศ.</w:t>
+      </w:r>
+      <w:r>
+        <w:rPr>
+          <w:rFonts w:ascii="TH SarabunPSK" w:hAnsi="TH SarabunPSK" w:cs="TH SarabunPSK"/>
+          <w:sz w:val="32"/>
+          <w:szCs w:val="32"/>
+          <w:cs/>
+        </w:rPr>
+        <w:t>255</w:t>
+      </w:r>
+      <w:r>
+        <w:rPr>
+          <w:rFonts w:ascii="TH SarabunPSK" w:hAnsi="TH SarabunPSK" w:cs="TH SarabunPSK"/>
+          <w:sz w:val="32"/>
+          <w:szCs w:val="32"/>
+          <w:cs/>
+        </w:rPr>
+        <w:t>9</w:t>
       </w:r>
     </w:p>
     <w:p>
@@ -5180,10 +5274,9 @@
         <w:jc w:val="thaiDistribute"/>
         <w:rPr>
           <w:rFonts w:ascii="TH SarabunPSK" w:hAnsi="TH SarabunPSK" w:cs="TH SarabunPSK"/>
-          <w:b/>
-          <w:bCs/>
-          <w:sz w:val="32"/>
-          <w:szCs w:val="32"/>
+          <w:sz w:val="32"/>
+          <w:szCs w:val="32"/>
+          <w:cs/>
         </w:rPr>
       </w:pPr>
     </w:p>
@@ -5193,793 +5286,122 @@
         <w:jc w:val="thaiDistribute"/>
         <w:rPr>
           <w:rFonts w:ascii="TH SarabunPSK" w:hAnsi="TH SarabunPSK" w:cs="TH SarabunPSK"/>
-          <w:b/>
-          <w:bCs/>
-          <w:sz w:val="32"/>
-          <w:szCs w:val="32"/>
-          <w:cs/>
-        </w:rPr>
-      </w:pPr>
-      <w:r>
-        <w:rPr>
-          <w:rFonts w:ascii="TH SarabunPSK" w:hAnsi="TH SarabunPSK" w:cs="TH SarabunPSK"/>
-          <w:b/>
-          <w:bCs/>
-          <w:sz w:val="32"/>
-          <w:szCs w:val="32"/>
-        </w:rPr>
-        <w:t>7</w:t>
-      </w:r>
-      <w:r>
-        <w:rPr>
-          <w:rFonts w:ascii="TH SarabunPSK" w:hAnsi="TH SarabunPSK" w:cs="TH SarabunPSK"/>
-          <w:b/>
-          <w:bCs/>
-          <w:sz w:val="32"/>
-          <w:szCs w:val="32"/>
-          <w:cs/>
-        </w:rPr>
-        <w:t>. กำหนดการรายงานผลการวิจัย</w:t>
-      </w:r>
+          <w:sz w:val="32"/>
+          <w:szCs w:val="32"/>
+        </w:rPr>
+      </w:pPr>
     </w:p>
     <w:p>
       <w:pPr>
-        <w:ind w:firstLine="720"/>
+        <w:pStyle w:val="BodyText"/>
         <w:jc w:val="thaiDistribute"/>
         <w:rPr>
           <w:rFonts w:ascii="TH SarabunPSK" w:hAnsi="TH SarabunPSK" w:cs="TH SarabunPSK"/>
           <w:sz w:val="32"/>
           <w:szCs w:val="32"/>
-        </w:rPr>
-      </w:pPr>
-      <w:r>
-        <w:rPr>
-          <w:rFonts w:ascii="TH SarabunPSK" w:hAnsi="TH SarabunPSK" w:cs="TH SarabunPSK"/>
-          <w:sz w:val="32"/>
-          <w:szCs w:val="32"/>
-          <w:cs/>
-        </w:rPr>
-        <w:t xml:space="preserve">ส่งรายงานเมื่อสิ้นสุดโครงการ </w:t>
-      </w:r>
+          <w:cs/>
+        </w:rPr>
+      </w:pPr>
     </w:p>
     <w:p>
       <w:pPr>
-        <w:rPr>
-          <w:rFonts w:ascii="TH SarabunPSK" w:hAnsi="TH SarabunPSK" w:cs="TH SarabunPSK"/>
-          <w:b/>
-          <w:bCs/>
-          <w:sz w:val="32"/>
-          <w:szCs w:val="32"/>
-        </w:rPr>
-      </w:pPr>
+        <w:pStyle w:val="BodyText"/>
+        <w:jc w:val="thaiDistribute"/>
+        <w:rPr>
+          <w:rFonts w:ascii="TH SarabunPSK" w:hAnsi="TH SarabunPSK" w:cs="TH SarabunPSK"/>
+          <w:sz w:val="32"/>
+          <w:szCs w:val="32"/>
+          <w:cs/>
+        </w:rPr>
+      </w:pPr>
+      <w:r>
+        <w:rPr>
+          <w:rFonts w:ascii="TH SarabunPSK" w:hAnsi="TH SarabunPSK" w:cs="TH SarabunPSK"/>
+          <w:sz w:val="32"/>
+          <w:szCs w:val="32"/>
+          <w:cs/>
+        </w:rPr>
+        <w:tab/>
+      </w:r>
+      <w:r>
+        <w:rPr>
+          <w:rFonts w:ascii="TH SarabunPSK" w:hAnsi="TH SarabunPSK" w:cs="TH SarabunPSK"/>
+          <w:sz w:val="32"/>
+          <w:szCs w:val="32"/>
+          <w:cs/>
+        </w:rPr>
+        <w:tab/>
+      </w:r>
+      <w:r>
+        <w:rPr>
+          <w:rFonts w:ascii="TH SarabunPSK" w:hAnsi="TH SarabunPSK" w:cs="TH SarabunPSK"/>
+          <w:sz w:val="32"/>
+          <w:szCs w:val="32"/>
+          <w:cs/>
+        </w:rPr>
+        <w:tab/>
+      </w:r>
+      <w:r>
+        <w:rPr>
+          <w:rFonts w:ascii="TH SarabunPSK" w:hAnsi="TH SarabunPSK" w:cs="TH SarabunPSK"/>
+          <w:sz w:val="32"/>
+          <w:szCs w:val="32"/>
+          <w:cs/>
+        </w:rPr>
+        <w:tab/>
+      </w:r>
+      <w:r>
+        <w:rPr>
+          <w:rFonts w:ascii="TH SarabunPSK" w:hAnsi="TH SarabunPSK" w:cs="TH SarabunPSK"/>
+          <w:sz w:val="32"/>
+          <w:szCs w:val="32"/>
+          <w:cs/>
+        </w:rPr>
+        <w:tab/>
+      </w:r>
+      <w:r>
+        <w:rPr>
+          <w:rFonts w:ascii="TH SarabunPSK" w:hAnsi="TH SarabunPSK" w:cs="TH SarabunPSK"/>
+          <w:sz w:val="32"/>
+          <w:szCs w:val="32"/>
+          <w:cs/>
+        </w:rPr>
+        <w:t xml:space="preserve">     </w:t>
+      </w:r>
+      <w:r>
+        <w:rPr>
+          <w:rFonts w:ascii="TH SarabunPSK" w:hAnsi="TH SarabunPSK" w:cs="TH SarabunPSK"/>
+          <w:sz w:val="32"/>
+          <w:szCs w:val="32"/>
+          <w:cs/>
+        </w:rPr>
+        <w:t xml:space="preserve"> </w:t>
+      </w:r>
+      <w:r>
+        <w:rPr>
+          <w:rFonts w:ascii="TH SarabunPSK" w:hAnsi="TH SarabunPSK" w:cs="TH SarabunPSK"/>
+          <w:sz w:val="32"/>
+          <w:szCs w:val="32"/>
+          <w:cs/>
+        </w:rPr>
+        <w:tab/>
+      </w:r>
+      <w:r>
+        <w:rPr>
+          <w:rFonts w:ascii="TH SarabunPSK" w:hAnsi="TH SarabunPSK" w:cs="TH SarabunPSK"/>
+          <w:sz w:val="32"/>
+          <w:szCs w:val="32"/>
+          <w:cs/>
+        </w:rPr>
+        <w:t>(ศาสตราจารย์ ดร.บัณฑิต  เอื้ออาภรณ์)</w:t>
+      </w:r>
     </w:p>
     <w:p>
       <w:pPr>
-        <w:rPr>
-          <w:rFonts w:ascii="TH SarabunPSK" w:hAnsi="TH SarabunPSK" w:cs="TH SarabunPSK"/>
-          <w:b/>
-          <w:bCs/>
-          <w:sz w:val="32"/>
-          <w:szCs w:val="32"/>
-        </w:rPr>
-      </w:pPr>
-      <w:r>
-        <w:rPr>
-          <w:rFonts w:ascii="TH SarabunPSK" w:hAnsi="TH SarabunPSK" w:cs="TH SarabunPSK"/>
-          <w:b/>
-          <w:bCs/>
-          <w:sz w:val="32"/>
-          <w:szCs w:val="32"/>
-        </w:rPr>
-        <w:t>8</w:t>
-      </w:r>
-      <w:r>
-        <w:rPr>
-          <w:rFonts w:ascii="TH SarabunPSK" w:hAnsi="TH SarabunPSK" w:cs="TH SarabunPSK"/>
-          <w:b/>
-          <w:bCs/>
-          <w:sz w:val="32"/>
-          <w:szCs w:val="32"/>
-          <w:cs/>
-        </w:rPr>
-        <w:t>. กำหนดระยะเวลาการจ่ายเงิน</w:t>
-      </w:r>
-    </w:p>
-    <w:p>
-      <w:pPr>
-        <w:ind w:firstLine="720"/>
-        <w:jc w:val="thaiDistribute"/>
-        <w:rPr>
-          <w:rFonts w:ascii="TH SarabunPSK" w:hAnsi="TH SarabunPSK" w:cs="TH SarabunPSK"/>
-          <w:sz w:val="32"/>
-          <w:szCs w:val="32"/>
-        </w:rPr>
-      </w:pPr>
-      <w:r>
-        <w:rPr>
-          <w:rFonts w:ascii="TH SarabunPSK" w:hAnsi="TH SarabunPSK" w:cs="TH SarabunPSK"/>
-          <w:sz w:val="32"/>
-          <w:szCs w:val="32"/>
-          <w:cs/>
-        </w:rPr>
-        <w:t>-</w:t>
-      </w:r>
-      <w:r>
-        <w:rPr>
-          <w:rFonts w:ascii="TH SarabunPSK" w:hAnsi="TH SarabunPSK" w:cs="TH SarabunPSK"/>
-          <w:sz w:val="32"/>
-          <w:szCs w:val="32"/>
-          <w:cs/>
-        </w:rPr>
-        <w:t xml:space="preserve"> งวดที่ </w:t>
-      </w:r>
-      <w:r>
-        <w:rPr>
-          <w:rFonts w:ascii="TH SarabunPSK" w:hAnsi="TH SarabunPSK" w:cs="TH SarabunPSK"/>
-          <w:sz w:val="32"/>
-          <w:szCs w:val="32"/>
-        </w:rPr>
-        <w:t>1</w:t>
-      </w:r>
-      <w:r>
-        <w:rPr>
-          <w:rFonts w:ascii="TH SarabunPSK" w:hAnsi="TH SarabunPSK" w:cs="TH SarabunPSK"/>
-          <w:sz w:val="32"/>
-          <w:szCs w:val="32"/>
-          <w:cs/>
-        </w:rPr>
-        <w:t xml:space="preserve"> เป็นจำนวนเงิน </w:t>
-      </w:r>
-      <w:r>
-        <w:rPr>
-          <w:rFonts w:ascii="TH SarabunPSK" w:hAnsi="TH SarabunPSK" w:cs="TH SarabunPSK"/>
-          <w:sz w:val="32"/>
-          <w:szCs w:val="32"/>
-        </w:rPr>
-        <w:t xml:space="preserve">866,210 </w:t>
-      </w:r>
-      <w:r>
-        <w:rPr>
-          <w:rFonts w:ascii="TH SarabunPSK" w:hAnsi="TH SarabunPSK" w:cs="TH SarabunPSK"/>
-          <w:sz w:val="32"/>
-          <w:szCs w:val="32"/>
-          <w:cs/>
-        </w:rPr>
-        <w:t>บาท</w:t>
-      </w:r>
-      <w:r>
-        <w:rPr>
-          <w:rFonts w:ascii="TH SarabunPSK" w:hAnsi="TH SarabunPSK" w:cs="TH SarabunPSK"/>
-          <w:sz w:val="32"/>
-          <w:szCs w:val="32"/>
-          <w:cs/>
-        </w:rPr>
-        <w:t xml:space="preserve"> (แปดแสนหกหมื่นหกพันสองร้อยสิบบาทถ้วน)</w:t>
-      </w:r>
-      <w:r>
-        <w:rPr>
-          <w:rFonts w:ascii="TH SarabunPSK" w:hAnsi="TH SarabunPSK" w:cs="TH SarabunPSK"/>
-          <w:sz w:val="32"/>
-          <w:szCs w:val="32"/>
-          <w:cs/>
-        </w:rPr>
-        <w:t xml:space="preserve"> เมื่อผู้รับทุนทำสัญญาขอรับทุนกับผู้ให้ทุน</w:t>
-      </w:r>
-    </w:p>
-    <w:p>
-      <w:pPr>
-        <w:ind w:firstLine="720"/>
-        <w:jc w:val="thaiDistribute"/>
-        <w:rPr>
-          <w:rFonts w:ascii="TH SarabunPSK" w:hAnsi="TH SarabunPSK" w:cs="TH SarabunPSK"/>
-          <w:sz w:val="32"/>
-          <w:szCs w:val="32"/>
-        </w:rPr>
-      </w:pPr>
-      <w:r>
-        <w:rPr>
-          <w:rFonts w:ascii="TH SarabunPSK" w:hAnsi="TH SarabunPSK" w:cs="TH SarabunPSK"/>
-          <w:sz w:val="32"/>
-          <w:szCs w:val="32"/>
-          <w:cs/>
-        </w:rPr>
-        <w:t>-</w:t>
-      </w:r>
-      <w:r>
-        <w:rPr>
-          <w:rFonts w:ascii="TH SarabunPSK" w:hAnsi="TH SarabunPSK" w:cs="TH SarabunPSK"/>
-          <w:sz w:val="32"/>
-          <w:szCs w:val="32"/>
-          <w:cs/>
-        </w:rPr>
-        <w:t xml:space="preserve"> </w:t>
-      </w:r>
-      <w:r>
-        <w:rPr>
-          <w:rFonts w:ascii="TH SarabunPSK" w:hAnsi="TH SarabunPSK" w:cs="TH SarabunPSK"/>
-          <w:spacing w:val="-4"/>
-          <w:sz w:val="32"/>
-          <w:szCs w:val="32"/>
-          <w:cs/>
-        </w:rPr>
-        <w:t xml:space="preserve">งวดที่ </w:t>
-      </w:r>
-      <w:r>
-        <w:rPr>
-          <w:rFonts w:ascii="TH SarabunPSK" w:hAnsi="TH SarabunPSK" w:cs="TH SarabunPSK"/>
-          <w:spacing w:val="-4"/>
-          <w:sz w:val="32"/>
-          <w:szCs w:val="32"/>
-        </w:rPr>
-        <w:t>2</w:t>
-      </w:r>
-      <w:r>
-        <w:rPr>
-          <w:rFonts w:ascii="TH SarabunPSK" w:hAnsi="TH SarabunPSK" w:cs="TH SarabunPSK"/>
-          <w:spacing w:val="-4"/>
-          <w:sz w:val="32"/>
-          <w:szCs w:val="32"/>
-          <w:cs/>
-        </w:rPr>
-        <w:t xml:space="preserve"> เป็นจำนวนเงิน </w:t>
-      </w:r>
-      <w:r>
-        <w:rPr>
-          <w:rFonts w:ascii="TH SarabunPSK" w:hAnsi="TH SarabunPSK" w:cs="TH SarabunPSK"/>
-          <w:spacing w:val="-4"/>
-          <w:sz w:val="32"/>
-          <w:szCs w:val="32"/>
-        </w:rPr>
-        <w:t>2,165,525</w:t>
-      </w:r>
-      <w:r>
-        <w:rPr>
-          <w:rFonts w:ascii="TH SarabunPSK" w:hAnsi="TH SarabunPSK" w:cs="TH SarabunPSK"/>
-          <w:spacing w:val="-4"/>
-          <w:sz w:val="32"/>
-          <w:szCs w:val="32"/>
-          <w:cs/>
-        </w:rPr>
-        <w:t xml:space="preserve"> บาท </w:t>
-      </w:r>
-      <w:r>
-        <w:rPr>
-          <w:rFonts w:ascii="TH SarabunPSK" w:hAnsi="TH SarabunPSK" w:cs="TH SarabunPSK"/>
-          <w:spacing w:val="-4"/>
-          <w:sz w:val="32"/>
-          <w:szCs w:val="32"/>
-          <w:cs/>
-        </w:rPr>
-        <w:t xml:space="preserve">(สองล้านหนึ่งแสนหกหมื่นห้าพันห้าร้อยยี่สิบห้าบาทถ้วน) </w:t>
-      </w:r>
-      <w:r>
-        <w:rPr>
-          <w:rFonts w:ascii="TH SarabunPSK" w:hAnsi="TH SarabunPSK" w:cs="TH SarabunPSK"/>
-          <w:spacing w:val="-4"/>
-          <w:sz w:val="32"/>
-          <w:szCs w:val="32"/>
-          <w:cs/>
-        </w:rPr>
-        <w:t xml:space="preserve">เมื่อผู้รับทุนได้ส่งรายงานความก้าวหน้าครั้งที่ </w:t>
-      </w:r>
-      <w:r>
-        <w:rPr>
-          <w:rFonts w:ascii="TH SarabunPSK" w:hAnsi="TH SarabunPSK" w:cs="TH SarabunPSK"/>
-          <w:spacing w:val="-4"/>
-          <w:sz w:val="32"/>
-          <w:szCs w:val="32"/>
-        </w:rPr>
-        <w:t>1</w:t>
-      </w:r>
-    </w:p>
-    <w:p>
-      <w:pPr>
-        <w:ind w:firstLine="720"/>
-        <w:jc w:val="thaiDistribute"/>
-        <w:rPr>
-          <w:rFonts w:ascii="TH SarabunPSK" w:hAnsi="TH SarabunPSK" w:cs="TH SarabunPSK"/>
-          <w:sz w:val="32"/>
-          <w:szCs w:val="32"/>
-        </w:rPr>
-      </w:pPr>
-      <w:r>
-        <w:rPr>
-          <w:rFonts w:ascii="TH SarabunPSK" w:hAnsi="TH SarabunPSK" w:cs="TH SarabunPSK"/>
-          <w:sz w:val="32"/>
-          <w:szCs w:val="32"/>
-          <w:cs/>
-        </w:rPr>
-        <w:t>-</w:t>
-      </w:r>
-      <w:r>
-        <w:rPr>
-          <w:rFonts w:ascii="TH SarabunPSK" w:hAnsi="TH SarabunPSK" w:cs="TH SarabunPSK"/>
-          <w:sz w:val="32"/>
-          <w:szCs w:val="32"/>
-          <w:cs/>
-        </w:rPr>
-        <w:t xml:space="preserve"> งวดที่ </w:t>
-      </w:r>
-      <w:r>
-        <w:rPr>
-          <w:rFonts w:ascii="TH SarabunPSK" w:hAnsi="TH SarabunPSK" w:cs="TH SarabunPSK"/>
-          <w:sz w:val="32"/>
-          <w:szCs w:val="32"/>
-        </w:rPr>
-        <w:t>3</w:t>
-      </w:r>
-      <w:r>
-        <w:rPr>
-          <w:rFonts w:ascii="TH SarabunPSK" w:hAnsi="TH SarabunPSK" w:cs="TH SarabunPSK"/>
-          <w:sz w:val="32"/>
-          <w:szCs w:val="32"/>
-          <w:cs/>
-        </w:rPr>
-        <w:t xml:space="preserve"> เป็นจำนวนเงิน </w:t>
-      </w:r>
-      <w:r>
-        <w:rPr>
-          <w:rFonts w:ascii="TH SarabunPSK" w:hAnsi="TH SarabunPSK" w:cs="TH SarabunPSK"/>
-          <w:sz w:val="32"/>
-          <w:szCs w:val="32"/>
-        </w:rPr>
-        <w:t>649,658</w:t>
-      </w:r>
-      <w:r>
-        <w:rPr>
-          <w:rFonts w:ascii="TH SarabunPSK" w:hAnsi="TH SarabunPSK" w:cs="TH SarabunPSK"/>
-          <w:sz w:val="32"/>
-          <w:szCs w:val="32"/>
-          <w:cs/>
-        </w:rPr>
-        <w:t xml:space="preserve"> </w:t>
-      </w:r>
-      <w:r>
-        <w:rPr>
-          <w:rFonts w:ascii="TH SarabunPSK" w:hAnsi="TH SarabunPSK" w:cs="TH SarabunPSK"/>
-          <w:sz w:val="32"/>
-          <w:szCs w:val="32"/>
-          <w:cs/>
-        </w:rPr>
-        <w:t xml:space="preserve">บาท </w:t>
-      </w:r>
-      <w:r>
-        <w:rPr>
-          <w:rFonts w:ascii="TH SarabunPSK" w:hAnsi="TH SarabunPSK" w:cs="TH SarabunPSK"/>
-          <w:sz w:val="32"/>
-          <w:szCs w:val="32"/>
-          <w:cs/>
-        </w:rPr>
-        <w:t xml:space="preserve">(หกแสนสี่หมื่นเก้าพันหกร้อยห้าสิบแปดบาทถ้วน) </w:t>
-      </w:r>
-      <w:r>
-        <w:rPr>
-          <w:rFonts w:ascii="TH SarabunPSK" w:hAnsi="TH SarabunPSK" w:cs="TH SarabunPSK"/>
-          <w:sz w:val="32"/>
-          <w:szCs w:val="32"/>
-          <w:cs/>
-        </w:rPr>
-        <w:t xml:space="preserve">เมื่อผู้รับทุนได้ส่งรายงานความก้าวหน้าครั้งที่ </w:t>
-      </w:r>
-      <w:r>
-        <w:rPr>
-          <w:rFonts w:ascii="TH SarabunPSK" w:hAnsi="TH SarabunPSK" w:cs="TH SarabunPSK"/>
-          <w:sz w:val="32"/>
-          <w:szCs w:val="32"/>
-        </w:rPr>
-        <w:t>2</w:t>
-      </w:r>
-    </w:p>
-    <w:p>
-      <w:pPr>
-        <w:ind w:firstLine="720"/>
-        <w:jc w:val="thaiDistribute"/>
-        <w:rPr>
-          <w:rFonts w:ascii="TH SarabunPSK" w:hAnsi="TH SarabunPSK" w:cs="TH SarabunPSK"/>
-          <w:sz w:val="32"/>
-          <w:szCs w:val="32"/>
-        </w:rPr>
-      </w:pPr>
-      <w:r>
-        <w:rPr>
-          <w:rFonts w:ascii="TH SarabunPSK" w:hAnsi="TH SarabunPSK" w:cs="TH SarabunPSK"/>
-          <w:sz w:val="32"/>
-          <w:szCs w:val="32"/>
-          <w:cs/>
-        </w:rPr>
-        <w:t>-</w:t>
-      </w:r>
-      <w:r>
-        <w:rPr>
-          <w:rFonts w:ascii="TH SarabunPSK" w:hAnsi="TH SarabunPSK" w:cs="TH SarabunPSK"/>
-          <w:sz w:val="32"/>
-          <w:szCs w:val="32"/>
-          <w:cs/>
-        </w:rPr>
-        <w:t xml:space="preserve"> งวดที่ </w:t>
-      </w:r>
-      <w:r>
-        <w:rPr>
-          <w:rFonts w:ascii="TH SarabunPSK" w:hAnsi="TH SarabunPSK" w:cs="TH SarabunPSK"/>
-          <w:sz w:val="32"/>
-          <w:szCs w:val="32"/>
-        </w:rPr>
-        <w:t>4</w:t>
-      </w:r>
-      <w:r>
-        <w:rPr>
-          <w:rFonts w:ascii="TH SarabunPSK" w:hAnsi="TH SarabunPSK" w:cs="TH SarabunPSK"/>
-          <w:sz w:val="32"/>
-          <w:szCs w:val="32"/>
-          <w:cs/>
-        </w:rPr>
-        <w:t xml:space="preserve"> เป็นจำนวนเงิน </w:t>
-      </w:r>
-      <w:r>
-        <w:rPr>
-          <w:rFonts w:ascii="TH SarabunPSK" w:hAnsi="TH SarabunPSK" w:cs="TH SarabunPSK"/>
-          <w:sz w:val="32"/>
-          <w:szCs w:val="32"/>
-        </w:rPr>
-        <w:t xml:space="preserve">649,657 </w:t>
-      </w:r>
-      <w:r>
-        <w:rPr>
-          <w:rFonts w:ascii="TH SarabunPSK" w:hAnsi="TH SarabunPSK" w:cs="TH SarabunPSK"/>
-          <w:sz w:val="32"/>
-          <w:szCs w:val="32"/>
-          <w:cs/>
-        </w:rPr>
-        <w:t xml:space="preserve">บาท </w:t>
-      </w:r>
-      <w:r>
-        <w:rPr>
-          <w:rFonts w:ascii="TH SarabunPSK" w:hAnsi="TH SarabunPSK" w:cs="TH SarabunPSK"/>
-          <w:sz w:val="32"/>
-          <w:szCs w:val="32"/>
-          <w:cs/>
-        </w:rPr>
-        <w:t xml:space="preserve">(หกแสนสี่หมื่นเก้าพันหกร้อยห้าสิบเจ็ดบาทถ้วน) </w:t>
-      </w:r>
-      <w:r>
-        <w:rPr>
-          <w:rFonts w:ascii="TH SarabunPSK" w:hAnsi="TH SarabunPSK" w:cs="TH SarabunPSK"/>
-          <w:sz w:val="32"/>
-          <w:szCs w:val="32"/>
-          <w:cs/>
-        </w:rPr>
-        <w:t>เมื่อผู้รับทุนได้ส่ง</w:t>
-      </w:r>
-      <w:r>
-        <w:rPr>
-          <w:rFonts w:ascii="TH SarabunPSK" w:hAnsi="TH SarabunPSK" w:cs="TH SarabunPSK"/>
-          <w:sz w:val="32"/>
-          <w:szCs w:val="32"/>
-          <w:cs/>
-        </w:rPr>
-        <w:t>ร่าง</w:t>
-      </w:r>
-      <w:r>
-        <w:rPr>
-          <w:rFonts w:ascii="TH SarabunPSK" w:hAnsi="TH SarabunPSK" w:cs="TH SarabunPSK"/>
-          <w:sz w:val="32"/>
-          <w:szCs w:val="32"/>
-          <w:cs/>
-        </w:rPr>
-        <w:t>รายงานการวิจัยฉบับสมบูรณ์</w:t>
-      </w:r>
-    </w:p>
-    <w:p>
-      <w:pPr>
-        <w:ind w:firstLine="720"/>
-        <w:jc w:val="thaiDistribute"/>
-        <w:rPr>
-          <w:rFonts w:ascii="TH SarabunPSK" w:hAnsi="TH SarabunPSK" w:cs="TH SarabunPSK"/>
-          <w:sz w:val="32"/>
-          <w:szCs w:val="32"/>
-          <w:cs/>
-        </w:rPr>
-      </w:pPr>
-      <w:r>
-        <w:rPr>
-          <w:rFonts w:ascii="TH SarabunPSK" w:hAnsi="TH SarabunPSK" w:cs="TH SarabunPSK"/>
-          <w:sz w:val="32"/>
-          <w:szCs w:val="32"/>
-          <w:cs/>
-        </w:rPr>
-        <w:t>-</w:t>
-      </w:r>
-      <w:r>
-        <w:rPr>
-          <w:rFonts w:ascii="TH SarabunPSK" w:hAnsi="TH SarabunPSK" w:cs="TH SarabunPSK"/>
-          <w:sz w:val="32"/>
-          <w:szCs w:val="32"/>
-          <w:cs/>
-        </w:rPr>
-        <w:t xml:space="preserve"> งวดที่ </w:t>
-      </w:r>
-      <w:r>
-        <w:rPr>
-          <w:rFonts w:ascii="TH SarabunPSK" w:hAnsi="TH SarabunPSK" w:cs="TH SarabunPSK"/>
-          <w:sz w:val="32"/>
-          <w:szCs w:val="32"/>
-        </w:rPr>
-        <w:t>5</w:t>
-      </w:r>
-      <w:r>
-        <w:rPr>
-          <w:rFonts w:ascii="TH SarabunPSK" w:hAnsi="TH SarabunPSK" w:cs="TH SarabunPSK"/>
-          <w:sz w:val="32"/>
-          <w:szCs w:val="32"/>
-          <w:cs/>
-        </w:rPr>
-        <w:t xml:space="preserve"> เป็นจำนวนเงิน</w:t>
-      </w:r>
-      <w:r>
-        <w:rPr>
-          <w:rFonts w:ascii="TH SarabunPSK" w:hAnsi="TH SarabunPSK" w:cs="TH SarabunPSK"/>
-          <w:sz w:val="32"/>
-          <w:szCs w:val="32"/>
-          <w:cs/>
-        </w:rPr>
-        <w:tab/>
-      </w:r>
-      <w:r>
-        <w:rPr>
-          <w:rFonts w:ascii="TH SarabunPSK" w:hAnsi="TH SarabunPSK" w:cs="TH SarabunPSK"/>
-          <w:sz w:val="32"/>
-          <w:szCs w:val="32"/>
-        </w:rPr>
-        <w:t xml:space="preserve">227,950 </w:t>
-      </w:r>
-      <w:r>
-        <w:rPr>
-          <w:rFonts w:ascii="TH SarabunPSK" w:hAnsi="TH SarabunPSK" w:cs="TH SarabunPSK"/>
-          <w:sz w:val="32"/>
-          <w:szCs w:val="32"/>
-          <w:cs/>
-        </w:rPr>
-        <w:t xml:space="preserve">บาท </w:t>
-      </w:r>
-      <w:r>
-        <w:rPr>
-          <w:rFonts w:ascii="TH SarabunPSK" w:hAnsi="TH SarabunPSK" w:cs="TH SarabunPSK"/>
-          <w:sz w:val="32"/>
-          <w:szCs w:val="32"/>
-          <w:cs/>
-        </w:rPr>
-        <w:t xml:space="preserve">(สองแสนสองหมื่นเจ็ดพันเก้าร้อยห้าสิบบาทถ้วน) </w:t>
-      </w:r>
-      <w:r>
-        <w:rPr>
-          <w:rFonts w:ascii="TH SarabunPSK" w:hAnsi="TH SarabunPSK" w:cs="TH SarabunPSK"/>
-          <w:sz w:val="32"/>
-          <w:szCs w:val="32"/>
-          <w:cs/>
-        </w:rPr>
-        <w:t>เมื่อผู้รับทุนได้ส่งรายงานการวิจัยฉบับสมบูรณ์</w:t>
-      </w:r>
-    </w:p>
-    <w:p>
-      <w:pPr>
-        <w:jc w:val="thaiDistribute"/>
-        <w:rPr>
-          <w:rFonts w:ascii="TH SarabunPSK" w:hAnsi="TH SarabunPSK" w:cs="TH SarabunPSK"/>
-          <w:sz w:val="32"/>
-          <w:szCs w:val="32"/>
-        </w:rPr>
-      </w:pPr>
-    </w:p>
-    <w:p>
-      <w:pPr>
-        <w:jc w:val="thaiDistribute"/>
-        <w:rPr>
-          <w:rFonts w:ascii="TH SarabunPSK" w:hAnsi="TH SarabunPSK" w:cs="TH SarabunPSK"/>
-          <w:b/>
-          <w:bCs/>
-          <w:sz w:val="32"/>
-          <w:szCs w:val="32"/>
-        </w:rPr>
-      </w:pPr>
-      <w:r>
-        <w:rPr>
-          <w:rFonts w:ascii="TH SarabunPSK" w:hAnsi="TH SarabunPSK" w:cs="TH SarabunPSK"/>
-          <w:b/>
-          <w:bCs/>
-          <w:sz w:val="32"/>
-          <w:szCs w:val="32"/>
-        </w:rPr>
-        <w:t>9</w:t>
-      </w:r>
-      <w:r>
-        <w:rPr>
-          <w:rFonts w:ascii="TH SarabunPSK" w:hAnsi="TH SarabunPSK" w:cs="TH SarabunPSK"/>
-          <w:b/>
-          <w:bCs/>
-          <w:sz w:val="32"/>
-          <w:szCs w:val="32"/>
-          <w:cs/>
-        </w:rPr>
-        <w:t>. การจัดทำรายงานการรับ-จ่ายเงินและการตรวจสอบ</w:t>
-      </w:r>
-    </w:p>
-    <w:p>
-      <w:pPr>
-        <w:ind w:firstLine="720"/>
-        <w:jc w:val="thaiDistribute"/>
-        <w:rPr>
-          <w:rFonts w:ascii="TH SarabunPSK" w:hAnsi="TH SarabunPSK" w:cs="TH SarabunPSK"/>
-          <w:sz w:val="32"/>
-          <w:szCs w:val="32"/>
-        </w:rPr>
-      </w:pPr>
-      <w:r>
-        <w:rPr>
-          <w:rFonts w:ascii="TH SarabunPSK" w:hAnsi="TH SarabunPSK" w:cs="TH SarabunPSK"/>
-          <w:sz w:val="32"/>
-          <w:szCs w:val="32"/>
-          <w:cs/>
-        </w:rPr>
-        <w:lastRenderedPageBreak/>
-        <w:t xml:space="preserve">ให้ปฏิบัติตามข้อ </w:t>
-      </w:r>
-      <w:r>
-        <w:rPr>
-          <w:rFonts w:ascii="TH SarabunPSK" w:hAnsi="TH SarabunPSK" w:cs="TH SarabunPSK"/>
-          <w:sz w:val="32"/>
-          <w:szCs w:val="32"/>
-          <w:cs/>
-        </w:rPr>
-        <w:t>7</w:t>
-      </w:r>
-      <w:r>
-        <w:rPr>
-          <w:rFonts w:ascii="TH SarabunPSK" w:hAnsi="TH SarabunPSK" w:cs="TH SarabunPSK"/>
-          <w:sz w:val="32"/>
-          <w:szCs w:val="32"/>
-          <w:cs/>
-        </w:rPr>
-        <w:t xml:space="preserve"> และข้อ </w:t>
-      </w:r>
-      <w:r>
-        <w:rPr>
-          <w:rFonts w:ascii="TH SarabunPSK" w:hAnsi="TH SarabunPSK" w:cs="TH SarabunPSK"/>
-          <w:sz w:val="32"/>
-          <w:szCs w:val="32"/>
-          <w:cs/>
-        </w:rPr>
-        <w:t>8</w:t>
-      </w:r>
-      <w:r>
-        <w:rPr>
-          <w:rFonts w:ascii="TH SarabunPSK" w:hAnsi="TH SarabunPSK" w:cs="TH SarabunPSK"/>
-          <w:sz w:val="32"/>
-          <w:szCs w:val="32"/>
-          <w:cs/>
-        </w:rPr>
-        <w:t xml:space="preserve"> แห่งระเบียบจุฬาลงกรณ์มหาวิทยาลัย ว่าด้วยเงินอุดหนุนการวิจัย</w:t>
-      </w:r>
-      <w:r>
-        <w:rPr>
-          <w:rFonts w:ascii="TH SarabunPSK" w:hAnsi="TH SarabunPSK" w:cs="TH SarabunPSK"/>
-          <w:sz w:val="32"/>
-          <w:szCs w:val="32"/>
-          <w:cs/>
-        </w:rPr>
-        <w:t xml:space="preserve">            จาก</w:t>
-      </w:r>
-      <w:r>
-        <w:rPr>
-          <w:rFonts w:ascii="TH SarabunPSK" w:hAnsi="TH SarabunPSK" w:cs="TH SarabunPSK"/>
-          <w:sz w:val="32"/>
-          <w:szCs w:val="32"/>
-          <w:cs/>
-        </w:rPr>
-        <w:t>แหล่งทุนภายนอก พ.ศ</w:t>
-      </w:r>
-      <w:r>
-        <w:rPr>
-          <w:rFonts w:ascii="TH SarabunPSK" w:hAnsi="TH SarabunPSK" w:cs="TH SarabunPSK"/>
-          <w:sz w:val="32"/>
-          <w:szCs w:val="32"/>
-          <w:cs/>
-        </w:rPr>
-        <w:t>.</w:t>
-      </w:r>
-      <w:r>
-        <w:rPr>
-          <w:rFonts w:ascii="TH SarabunPSK" w:hAnsi="TH SarabunPSK" w:cs="TH SarabunPSK"/>
-          <w:sz w:val="32"/>
-          <w:szCs w:val="32"/>
-        </w:rPr>
-        <w:t xml:space="preserve">2524 </w:t>
-      </w:r>
-    </w:p>
-    <w:p>
-      <w:pPr>
-        <w:jc w:val="thaiDistribute"/>
-        <w:rPr>
-          <w:rFonts w:ascii="TH SarabunPSK" w:hAnsi="TH SarabunPSK" w:cs="TH SarabunPSK"/>
-          <w:sz w:val="32"/>
-          <w:szCs w:val="32"/>
-        </w:rPr>
-      </w:pPr>
-    </w:p>
-    <w:p>
-      <w:pPr>
         <w:pStyle w:val="BodyText"/>
         <w:jc w:val="thaiDistribute"/>
         <w:rPr>
           <w:rFonts w:ascii="TH SarabunPSK" w:hAnsi="TH SarabunPSK" w:cs="TH SarabunPSK"/>
-          <w:b/>
-          <w:bCs/>
-          <w:sz w:val="32"/>
-          <w:szCs w:val="32"/>
-          <w:cs/>
-        </w:rPr>
-      </w:pPr>
-      <w:r>
-        <w:rPr>
-          <w:rFonts w:ascii="TH SarabunPSK" w:hAnsi="TH SarabunPSK" w:cs="TH SarabunPSK"/>
-          <w:b/>
-          <w:bCs/>
-          <w:sz w:val="32"/>
-          <w:szCs w:val="32"/>
-          <w:cs/>
-        </w:rPr>
-        <w:t>1</w:t>
-      </w:r>
-      <w:r>
-        <w:rPr>
-          <w:rFonts w:ascii="TH SarabunPSK" w:hAnsi="TH SarabunPSK" w:cs="TH SarabunPSK"/>
-          <w:b/>
-          <w:bCs/>
-          <w:sz w:val="32"/>
-          <w:szCs w:val="32"/>
-        </w:rPr>
-        <w:t>0</w:t>
-      </w:r>
-      <w:r>
-        <w:rPr>
-          <w:rFonts w:ascii="TH SarabunPSK" w:hAnsi="TH SarabunPSK" w:cs="TH SarabunPSK"/>
-          <w:b/>
-          <w:bCs/>
-          <w:sz w:val="32"/>
-          <w:szCs w:val="32"/>
-          <w:cs/>
-        </w:rPr>
-        <w:t>. ให้คณบดี</w:t>
-      </w:r>
-      <w:r>
-        <w:rPr>
-          <w:rFonts w:ascii="TH SarabunPSK" w:hAnsi="TH SarabunPSK" w:cs="TH SarabunPSK"/>
-          <w:b/>
-          <w:bCs/>
-          <w:sz w:val="32"/>
-          <w:szCs w:val="32"/>
-          <w:cs/>
-        </w:rPr>
-        <w:t>คณะแพทยศาสตร์เป็นผู้รักษาการตามประกาศนี้</w:t>
-      </w:r>
-    </w:p>
-    <w:p>
-      <w:pPr>
-        <w:pStyle w:val="BodyText"/>
-        <w:jc w:val="thaiDistribute"/>
-        <w:rPr>
-          <w:rFonts w:ascii="TH SarabunPSK" w:hAnsi="TH SarabunPSK" w:cs="TH SarabunPSK"/>
-          <w:sz w:val="32"/>
-          <w:szCs w:val="32"/>
-          <w:cs/>
-        </w:rPr>
-      </w:pPr>
-    </w:p>
-    <w:p>
-      <w:pPr>
-        <w:pStyle w:val="BodyText"/>
-        <w:jc w:val="thaiDistribute"/>
-        <w:rPr>
-          <w:rFonts w:ascii="TH SarabunPSK" w:hAnsi="TH SarabunPSK" w:cs="TH SarabunPSK"/>
           <w:sz w:val="32"/>
           <w:szCs w:val="32"/>
         </w:rPr>
@@ -6018,116 +5440,6 @@
           <w:szCs w:val="32"/>
           <w:cs/>
         </w:rPr>
-        <w:t xml:space="preserve">      </w:t>
-      </w:r>
-      <w:r>
-        <w:rPr>
-          <w:rFonts w:ascii="TH SarabunPSK" w:hAnsi="TH SarabunPSK" w:cs="TH SarabunPSK"/>
-          <w:sz w:val="32"/>
-          <w:szCs w:val="32"/>
-          <w:cs/>
-        </w:rPr>
-        <w:t xml:space="preserve">ประกาศ    ณ   วันที่         </w:t>
-      </w:r>
-      <w:r>
-        <w:rPr>
-          <w:rFonts w:ascii="TH SarabunPSK" w:hAnsi="TH SarabunPSK" w:cs="TH SarabunPSK"/>
-          <w:sz w:val="32"/>
-          <w:szCs w:val="32"/>
-          <w:cs/>
-        </w:rPr>
-        <w:t xml:space="preserve">     มิถุนายน</w:t>
-      </w:r>
-      <w:r>
-        <w:rPr>
-          <w:rFonts w:ascii="TH SarabunPSK" w:hAnsi="TH SarabunPSK" w:cs="TH SarabunPSK"/>
-          <w:sz w:val="32"/>
-          <w:szCs w:val="32"/>
-          <w:cs/>
-        </w:rPr>
-        <w:t xml:space="preserve"> </w:t>
-      </w:r>
-      <w:r>
-        <w:rPr>
-          <w:rFonts w:ascii="TH SarabunPSK" w:hAnsi="TH SarabunPSK" w:cs="TH SarabunPSK"/>
-          <w:sz w:val="32"/>
-          <w:szCs w:val="32"/>
-          <w:cs/>
-        </w:rPr>
-        <w:t xml:space="preserve"> พ.ศ.</w:t>
-      </w:r>
-      <w:r>
-        <w:rPr>
-          <w:rFonts w:ascii="TH SarabunPSK" w:hAnsi="TH SarabunPSK" w:cs="TH SarabunPSK"/>
-          <w:sz w:val="32"/>
-          <w:szCs w:val="32"/>
-          <w:cs/>
-        </w:rPr>
-        <w:t>255</w:t>
-      </w:r>
-      <w:r>
-        <w:rPr>
-          <w:rFonts w:ascii="TH SarabunPSK" w:hAnsi="TH SarabunPSK" w:cs="TH SarabunPSK"/>
-          <w:sz w:val="32"/>
-          <w:szCs w:val="32"/>
-          <w:cs/>
-        </w:rPr>
-        <w:t>9</w:t>
-      </w:r>
-    </w:p>
-    <w:p>
-      <w:pPr>
-        <w:pStyle w:val="BodyText"/>
-        <w:jc w:val="thaiDistribute"/>
-        <w:rPr>
-          <w:rFonts w:ascii="TH SarabunPSK" w:hAnsi="TH SarabunPSK" w:cs="TH SarabunPSK"/>
-          <w:sz w:val="32"/>
-          <w:szCs w:val="32"/>
-          <w:cs/>
-        </w:rPr>
-      </w:pPr>
-    </w:p>
-    <w:p>
-      <w:pPr>
-        <w:pStyle w:val="BodyText"/>
-        <w:jc w:val="thaiDistribute"/>
-        <w:rPr>
-          <w:rFonts w:ascii="TH SarabunPSK" w:hAnsi="TH SarabunPSK" w:cs="TH SarabunPSK"/>
-          <w:sz w:val="32"/>
-          <w:szCs w:val="32"/>
-        </w:rPr>
-      </w:pPr>
-    </w:p>
-    <w:p>
-      <w:pPr>
-        <w:pStyle w:val="BodyText"/>
-        <w:jc w:val="thaiDistribute"/>
-        <w:rPr>
-          <w:rFonts w:ascii="TH SarabunPSK" w:hAnsi="TH SarabunPSK" w:cs="TH SarabunPSK"/>
-          <w:sz w:val="32"/>
-          <w:szCs w:val="32"/>
-          <w:cs/>
-        </w:rPr>
-      </w:pPr>
-    </w:p>
-    <w:p>
-      <w:pPr>
-        <w:pStyle w:val="BodyText"/>
-        <w:jc w:val="thaiDistribute"/>
-        <w:rPr>
-          <w:rFonts w:ascii="TH SarabunPSK" w:hAnsi="TH SarabunPSK" w:cs="TH SarabunPSK"/>
-          <w:sz w:val="32"/>
-          <w:szCs w:val="32"/>
-          <w:cs/>
-        </w:rPr>
-      </w:pPr>
-      <w:r>
-        <w:rPr>
-          <w:rFonts w:ascii="TH SarabunPSK" w:hAnsi="TH SarabunPSK" w:cs="TH SarabunPSK"/>
-          <w:sz w:val="32"/>
-          <w:szCs w:val="32"/>
-          <w:cs/>
-        </w:rPr>
         <w:tab/>
       </w:r>
       <w:r>
@@ -6156,116 +5468,15 @@
           <w:cs/>
         </w:rPr>
         <w:tab/>
-      </w:r>
-      <w:r>
-        <w:rPr>
-          <w:rFonts w:ascii="TH SarabunPSK" w:hAnsi="TH SarabunPSK" w:cs="TH SarabunPSK"/>
-          <w:sz w:val="32"/>
-          <w:szCs w:val="32"/>
-          <w:cs/>
-        </w:rPr>
-        <w:tab/>
-      </w:r>
-      <w:r>
-        <w:rPr>
-          <w:rFonts w:ascii="TH SarabunPSK" w:hAnsi="TH SarabunPSK" w:cs="TH SarabunPSK"/>
-          <w:sz w:val="32"/>
-          <w:szCs w:val="32"/>
-          <w:cs/>
-        </w:rPr>
-        <w:t xml:space="preserve">     </w:t>
-      </w:r>
-      <w:r>
-        <w:rPr>
-          <w:rFonts w:ascii="TH SarabunPSK" w:hAnsi="TH SarabunPSK" w:cs="TH SarabunPSK"/>
-          <w:sz w:val="32"/>
-          <w:szCs w:val="32"/>
-          <w:cs/>
-        </w:rPr>
-        <w:t xml:space="preserve"> </w:t>
-      </w:r>
-      <w:r>
-        <w:rPr>
-          <w:rFonts w:ascii="TH SarabunPSK" w:hAnsi="TH SarabunPSK" w:cs="TH SarabunPSK"/>
-          <w:sz w:val="32"/>
-          <w:szCs w:val="32"/>
-          <w:cs/>
-        </w:rPr>
-        <w:t>(ศาสตราจารย์ ดร.บัณฑิต  เอื้ออาภรณ์)</w:t>
-      </w:r>
-    </w:p>
-    <w:p>
-      <w:pPr>
-        <w:pStyle w:val="BodyText"/>
-        <w:jc w:val="thaiDistribute"/>
-        <w:rPr>
-          <w:rFonts w:ascii="TH SarabunPSK" w:hAnsi="TH SarabunPSK" w:cs="TH SarabunPSK"/>
-          <w:sz w:val="32"/>
-          <w:szCs w:val="32"/>
-        </w:rPr>
-      </w:pPr>
-      <w:r>
-        <w:rPr>
-          <w:rFonts w:ascii="TH SarabunPSK" w:hAnsi="TH SarabunPSK" w:cs="TH SarabunPSK"/>
-          <w:sz w:val="32"/>
-          <w:szCs w:val="32"/>
-          <w:cs/>
-        </w:rPr>
-        <w:tab/>
-      </w:r>
-      <w:r>
-        <w:rPr>
-          <w:rFonts w:ascii="TH SarabunPSK" w:hAnsi="TH SarabunPSK" w:cs="TH SarabunPSK"/>
-          <w:sz w:val="32"/>
-          <w:szCs w:val="32"/>
-          <w:cs/>
-        </w:rPr>
-        <w:tab/>
-      </w:r>
-      <w:r>
-        <w:rPr>
-          <w:rFonts w:ascii="TH SarabunPSK" w:hAnsi="TH SarabunPSK" w:cs="TH SarabunPSK"/>
-          <w:sz w:val="32"/>
-          <w:szCs w:val="32"/>
-          <w:cs/>
-        </w:rPr>
-        <w:tab/>
-      </w:r>
-      <w:r>
-        <w:rPr>
-          <w:rFonts w:ascii="TH SarabunPSK" w:hAnsi="TH SarabunPSK" w:cs="TH SarabunPSK"/>
-          <w:sz w:val="32"/>
-          <w:szCs w:val="32"/>
-          <w:cs/>
-        </w:rPr>
-        <w:tab/>
-      </w:r>
-      <w:r>
-        <w:rPr>
-          <w:rFonts w:ascii="TH SarabunPSK" w:hAnsi="TH SarabunPSK" w:cs="TH SarabunPSK"/>
-          <w:sz w:val="32"/>
-          <w:szCs w:val="32"/>
-          <w:cs/>
-        </w:rPr>
-        <w:tab/>
-      </w:r>
-      <w:r>
-        <w:rPr>
-          <w:rFonts w:ascii="TH SarabunPSK" w:hAnsi="TH SarabunPSK" w:cs="TH SarabunPSK"/>
-          <w:sz w:val="32"/>
-          <w:szCs w:val="32"/>
-          <w:cs/>
-        </w:rPr>
-        <w:tab/>
-      </w:r>
-      <w:r>
-        <w:rPr>
-          <w:rFonts w:ascii="TH SarabunPSK" w:hAnsi="TH SarabunPSK" w:cs="TH SarabunPSK"/>
-          <w:sz w:val="32"/>
-          <w:szCs w:val="32"/>
-          <w:cs/>
-        </w:rPr>
-        <w:tab/>
+        <w:t xml:space="preserve">    </w:t>
+      </w:r>
+      <w:r>
+        <w:rPr>
+          <w:rFonts w:ascii="TH SarabunPSK" w:hAnsi="TH SarabunPSK" w:cs="TH SarabunPSK" w:hint="cs"/>
+          <w:sz w:val="32"/>
+          <w:szCs w:val="32"/>
+          <w:cs/>
+        </w:rPr>
         <w:t xml:space="preserve">    </w:t>
       </w:r>
       <w:r>
@@ -6382,7 +5593,7 @@
         <w:rFonts w:ascii="TH SarabunPSK" w:hAnsi="TH SarabunPSK" w:cs="TH SarabunPSK"/>
         <w:noProof/>
       </w:rPr>
-      <w:t>4</w:t>
+      <w:t>3</w:t>
     </w:r>
     <w:r>
       <w:rPr>
@@ -10046,6 +9257,7 @@
   <w:style w:type="character" w:default="1" w:styleId="DefaultParagraphFont">
     <w:name w:val="Default Paragraph Font"/>
     <w:uiPriority w:val="1"/>
+    <w:semiHidden/>
     <w:unhideWhenUsed/>
   </w:style>
   <w:style w:type="table" w:default="1" w:styleId="TableNormal">
@@ -10551,7 +9763,7 @@
 </file>
 
 <file path=customXml/itemProps1.xml><?xml version="1.0" encoding="utf-8"?>
-<ds:datastoreItem xmlns:ds="http://schemas.openxmlformats.org/officeDocument/2006/customXml" ds:itemID="{6C6FB84C-2868-4E9B-9848-064508C01533}">
+<ds:datastoreItem xmlns:ds="http://schemas.openxmlformats.org/officeDocument/2006/customXml" ds:itemID="{2B5FCCC3-4E17-4D0D-924D-6E30461251BF}">
   <ds:schemaRefs>
     <ds:schemaRef ds:uri="http://schemas.openxmlformats.org/officeDocument/2006/bibliography"/>
   </ds:schemaRefs>

</xml_diff>